<commit_message>
removed in and at form in_lab and at_home
</commit_message>
<xml_diff>
--- a/WS07/Workshop 07.docx
+++ b/WS07/Workshop 07.docx
@@ -1,6 +1,6 @@
 
 <file path=word/document.xml><?xml version="1.0" encoding="utf-8"?>
-<w:document xmlns:wpc="http://schemas.microsoft.com/office/word/2010/wordprocessingCanvas" xmlns:cx="http://schemas.microsoft.com/office/drawing/2014/chartex" xmlns:cx1="http://schemas.microsoft.com/office/drawing/2015/9/8/chartex" xmlns:mc="http://schemas.openxmlformats.org/markup-compatibility/2006" xmlns:o="urn:schemas-microsoft-com:office:office" xmlns:r="http://schemas.openxmlformats.org/officeDocument/2006/relationships" xmlns:m="http://schemas.openxmlformats.org/officeDocument/2006/math" xmlns:v="urn:schemas-microsoft-com:vml" xmlns:wp14="http://schemas.microsoft.com/office/word/2010/wordprocessingDrawing" xmlns:wp="http://schemas.openxmlformats.org/drawingml/2006/wordprocessingDrawing" xmlns:w10="urn:schemas-microsoft-com:office:word" xmlns:w="http://schemas.openxmlformats.org/wordprocessingml/2006/main" xmlns:w14="http://schemas.microsoft.com/office/word/2010/wordml" xmlns:w15="http://schemas.microsoft.com/office/word/2012/wordml" xmlns:w16se="http://schemas.microsoft.com/office/word/2015/wordml/symex" xmlns:wpg="http://schemas.microsoft.com/office/word/2010/wordprocessingGroup" xmlns:wpi="http://schemas.microsoft.com/office/word/2010/wordprocessingInk" xmlns:wne="http://schemas.microsoft.com/office/word/2006/wordml" xmlns:wps="http://schemas.microsoft.com/office/word/2010/wordprocessingShape" mc:Ignorable="w14 w15 w16se wp14">
+<w:document xmlns:wpc="http://schemas.microsoft.com/office/word/2010/wordprocessingCanvas" xmlns:cx="http://schemas.microsoft.com/office/drawing/2014/chartex" xmlns:cx1="http://schemas.microsoft.com/office/drawing/2015/9/8/chartex" xmlns:cx2="http://schemas.microsoft.com/office/drawing/2015/10/21/chartex" xmlns:cx3="http://schemas.microsoft.com/office/drawing/2016/5/9/chartex" xmlns:cx4="http://schemas.microsoft.com/office/drawing/2016/5/10/chartex" xmlns:cx5="http://schemas.microsoft.com/office/drawing/2016/5/11/chartex" xmlns:cx6="http://schemas.microsoft.com/office/drawing/2016/5/12/chartex" xmlns:cx7="http://schemas.microsoft.com/office/drawing/2016/5/13/chartex" xmlns:cx8="http://schemas.microsoft.com/office/drawing/2016/5/14/chartex" xmlns:mc="http://schemas.openxmlformats.org/markup-compatibility/2006" xmlns:aink="http://schemas.microsoft.com/office/drawing/2016/ink" xmlns:am3d="http://schemas.microsoft.com/office/drawing/2017/model3d" xmlns:o="urn:schemas-microsoft-com:office:office" xmlns:r="http://schemas.openxmlformats.org/officeDocument/2006/relationships" xmlns:m="http://schemas.openxmlformats.org/officeDocument/2006/math" xmlns:v="urn:schemas-microsoft-com:vml" xmlns:wp14="http://schemas.microsoft.com/office/word/2010/wordprocessingDrawing" xmlns:wp="http://schemas.openxmlformats.org/drawingml/2006/wordprocessingDrawing" xmlns:w10="urn:schemas-microsoft-com:office:word" xmlns:w="http://schemas.openxmlformats.org/wordprocessingml/2006/main" xmlns:w14="http://schemas.microsoft.com/office/word/2010/wordml" xmlns:w15="http://schemas.microsoft.com/office/word/2012/wordml" xmlns:w16cid="http://schemas.microsoft.com/office/word/2016/wordml/cid" xmlns:w16se="http://schemas.microsoft.com/office/word/2015/wordml/symex" xmlns:wpg="http://schemas.microsoft.com/office/word/2010/wordprocessingGroup" xmlns:wpi="http://schemas.microsoft.com/office/word/2010/wordprocessingInk" xmlns:wne="http://schemas.microsoft.com/office/word/2006/wordml" xmlns:wps="http://schemas.microsoft.com/office/word/2010/wordprocessingShape" mc:Ignorable="w14 w15 w16se w16cid wp14">
   <w:body>
     <w:p>
       <w:pPr>
@@ -1109,6 +1109,7 @@
           <w:sz w:val="36"/>
           <w:szCs w:val="36"/>
         </w:rPr>
+        <w:lastRenderedPageBreak/>
         <w:t>In-L</w:t>
       </w:r>
       <w:r>
@@ -2281,6 +2282,7 @@
           <w:sz w:val="24"/>
           <w:szCs w:val="24"/>
         </w:rPr>
+        <w:lastRenderedPageBreak/>
         <w:t>int</w:t>
       </w:r>
       <w:r>
@@ -2951,7 +2953,7 @@
           <w:color w:val="808080" w:themeColor="background1" w:themeShade="80"/>
           <w:szCs w:val="24"/>
         </w:rPr>
-        <w:t>_in_lab.cpp</w:t>
+        <w:t>_lab.cpp</w:t>
       </w:r>
       <w:r>
         <w:rPr>
@@ -5685,7 +5687,7 @@
           <w:color w:val="808080" w:themeColor="background1" w:themeShade="80"/>
           <w:szCs w:val="24"/>
         </w:rPr>
-        <w:t>_in_lab.cpp</w:t>
+        <w:t>_lab.cpp</w:t>
       </w:r>
       <w:r>
         <w:rPr>
@@ -5713,7 +5715,24 @@
           <w:sz w:val="28"/>
           <w:szCs w:val="28"/>
         </w:rPr>
-        <w:t xml:space="preserve">Then, run the following command from your account (use your professor’s Seneca userid to replace </w:t>
+        <w:lastRenderedPageBreak/>
+        <w:t xml:space="preserve">Then, run the following command from your account (use your professor’s Seneca </w:t>
+      </w:r>
+      <w:proofErr w:type="spellStart"/>
+      <w:r>
+        <w:rPr>
+          <w:sz w:val="28"/>
+          <w:szCs w:val="28"/>
+        </w:rPr>
+        <w:t>userid</w:t>
+      </w:r>
+      <w:proofErr w:type="spellEnd"/>
+      <w:r>
+        <w:rPr>
+          <w:sz w:val="28"/>
+          <w:szCs w:val="28"/>
+        </w:rPr>
+        <w:t xml:space="preserve"> to replace </w:t>
       </w:r>
       <w:r>
         <w:rPr>
@@ -5786,8 +5805,6 @@
         </w:rPr>
         <w:t>44</w:t>
       </w:r>
-      <w:bookmarkStart w:id="0" w:name="_GoBack"/>
-      <w:bookmarkEnd w:id="0"/>
       <w:r>
         <w:rPr>
           <w:rFonts w:ascii="Consolas" w:eastAsia="Times New Roman" w:hAnsi="Consolas" w:cs="Courier New"/>
@@ -5936,6 +5953,7 @@
           <w:sz w:val="36"/>
           <w:szCs w:val="36"/>
         </w:rPr>
+        <w:lastRenderedPageBreak/>
         <w:t>At</w:t>
       </w:r>
       <w:r>
@@ -6607,6 +6625,7 @@
         </w:rPr>
         <w:t xml:space="preserve">Upon instantiation, a </w:t>
       </w:r>
+      <w:proofErr w:type="spellStart"/>
       <w:r>
         <w:rPr>
           <w:rFonts w:ascii="Consolas" w:hAnsi="Consolas"/>
@@ -6615,6 +6634,7 @@
         </w:rPr>
         <w:t>SuperHero</w:t>
       </w:r>
+      <w:proofErr w:type="spellEnd"/>
       <w:r>
         <w:rPr>
           <w:sz w:val="28"/>
@@ -6718,6 +6738,7 @@
         </w:rPr>
         <w:t xml:space="preserve"> address of a C-style string containing the name of the </w:t>
       </w:r>
+      <w:proofErr w:type="spellStart"/>
       <w:r>
         <w:rPr>
           <w:rFonts w:ascii="Consolas" w:hAnsi="Consolas"/>
@@ -6726,6 +6747,7 @@
         </w:rPr>
         <w:t>SuperHero</w:t>
       </w:r>
+      <w:proofErr w:type="spellEnd"/>
       <w:r>
         <w:rPr>
           <w:sz w:val="28"/>
@@ -6777,6 +6799,7 @@
         </w:rPr>
         <w:t xml:space="preserve">of the </w:t>
       </w:r>
+      <w:proofErr w:type="spellStart"/>
       <w:r>
         <w:rPr>
           <w:rFonts w:ascii="Consolas" w:hAnsi="Consolas"/>
@@ -6785,6 +6808,7 @@
         </w:rPr>
         <w:t>SuperHero</w:t>
       </w:r>
+      <w:proofErr w:type="spellEnd"/>
       <w:r>
         <w:rPr>
           <w:sz w:val="28"/>
@@ -6843,6 +6867,7 @@
         </w:rPr>
         <w:t xml:space="preserve">strength of the </w:t>
       </w:r>
+      <w:proofErr w:type="spellStart"/>
       <w:r>
         <w:rPr>
           <w:rFonts w:ascii="Consolas" w:hAnsi="Consolas"/>
@@ -6851,6 +6876,7 @@
         </w:rPr>
         <w:t>SuperHero</w:t>
       </w:r>
+      <w:proofErr w:type="spellEnd"/>
       <w:r>
         <w:rPr>
           <w:sz w:val="28"/>
@@ -6909,6 +6935,7 @@
         </w:rPr>
         <w:t xml:space="preserve"> of the </w:t>
       </w:r>
+      <w:proofErr w:type="spellStart"/>
       <w:r>
         <w:rPr>
           <w:rFonts w:ascii="Consolas" w:hAnsi="Consolas"/>
@@ -6917,6 +6944,7 @@
         </w:rPr>
         <w:t>SuperHero</w:t>
       </w:r>
+      <w:proofErr w:type="spellEnd"/>
       <w:r>
         <w:rPr>
           <w:sz w:val="28"/>
@@ -6960,6 +6988,7 @@
         </w:rPr>
         <w:t xml:space="preserve"> strength of the </w:t>
       </w:r>
+      <w:proofErr w:type="spellStart"/>
       <w:r>
         <w:rPr>
           <w:rFonts w:ascii="Consolas" w:hAnsi="Consolas"/>
@@ -6968,6 +6997,7 @@
         </w:rPr>
         <w:t>SuperHero</w:t>
       </w:r>
+      <w:proofErr w:type="spellEnd"/>
       <w:r>
         <w:rPr>
           <w:sz w:val="28"/>
@@ -6991,6 +7021,7 @@
         </w:rPr>
         <w:t xml:space="preserve">The model for a </w:t>
       </w:r>
+      <w:proofErr w:type="spellStart"/>
       <w:r>
         <w:rPr>
           <w:rFonts w:ascii="Consolas" w:hAnsi="Consolas"/>
@@ -6999,6 +7030,7 @@
         </w:rPr>
         <w:t>SuperHero</w:t>
       </w:r>
+      <w:proofErr w:type="spellEnd"/>
       <w:r>
         <w:rPr>
           <w:sz w:val="28"/>
@@ -7056,6 +7088,7 @@
         </w:rPr>
         <w:t xml:space="preserve"> a </w:t>
       </w:r>
+      <w:proofErr w:type="spellStart"/>
       <w:r>
         <w:rPr>
           <w:rFonts w:ascii="Consolas" w:hAnsi="Consolas"/>
@@ -7064,6 +7097,7 @@
         </w:rPr>
         <w:t>SuperHero</w:t>
       </w:r>
+      <w:proofErr w:type="spellEnd"/>
       <w:r>
         <w:rPr>
           <w:sz w:val="28"/>
@@ -7071,6 +7105,7 @@
         </w:rPr>
         <w:t xml:space="preserve"> attacks another </w:t>
       </w:r>
+      <w:proofErr w:type="spellStart"/>
       <w:r>
         <w:rPr>
           <w:rFonts w:ascii="Consolas" w:hAnsi="Consolas"/>
@@ -7079,6 +7114,7 @@
         </w:rPr>
         <w:t>SuperHero</w:t>
       </w:r>
+      <w:proofErr w:type="spellEnd"/>
       <w:r>
         <w:rPr>
           <w:sz w:val="28"/>
@@ -7086,6 +7122,7 @@
         </w:rPr>
         <w:t xml:space="preserve">, the attack strength of the attacking </w:t>
       </w:r>
+      <w:proofErr w:type="spellStart"/>
       <w:r>
         <w:rPr>
           <w:rFonts w:ascii="Consolas" w:hAnsi="Consolas"/>
@@ -7094,6 +7131,7 @@
         </w:rPr>
         <w:t>SuperHero</w:t>
       </w:r>
+      <w:proofErr w:type="spellEnd"/>
       <w:r>
         <w:rPr>
           <w:sz w:val="28"/>
@@ -7115,6 +7153,7 @@
         </w:rPr>
         <w:t xml:space="preserve"> a </w:t>
       </w:r>
+      <w:proofErr w:type="spellStart"/>
       <w:r>
         <w:rPr>
           <w:rFonts w:ascii="Consolas" w:hAnsi="Consolas"/>
@@ -7123,6 +7162,7 @@
         </w:rPr>
         <w:t>SuperHero</w:t>
       </w:r>
+      <w:proofErr w:type="spellEnd"/>
       <w:r>
         <w:rPr>
           <w:sz w:val="28"/>
@@ -7130,6 +7170,7 @@
         </w:rPr>
         <w:t xml:space="preserve"> is attacked by another </w:t>
       </w:r>
+      <w:proofErr w:type="spellStart"/>
       <w:r>
         <w:rPr>
           <w:rFonts w:ascii="Consolas" w:hAnsi="Consolas"/>
@@ -7138,6 +7179,7 @@
         </w:rPr>
         <w:t>SuperHero</w:t>
       </w:r>
+      <w:proofErr w:type="spellEnd"/>
       <w:r>
         <w:rPr>
           <w:sz w:val="28"/>
@@ -7145,6 +7187,7 @@
         </w:rPr>
         <w:t xml:space="preserve">, the damage to the attacked </w:t>
       </w:r>
+      <w:proofErr w:type="spellStart"/>
       <w:r>
         <w:rPr>
           <w:rFonts w:ascii="Consolas" w:hAnsi="Consolas"/>
@@ -7153,6 +7196,7 @@
         </w:rPr>
         <w:t>SuperHero</w:t>
       </w:r>
+      <w:proofErr w:type="spellEnd"/>
       <w:r>
         <w:rPr>
           <w:sz w:val="28"/>
@@ -7160,6 +7204,7 @@
         </w:rPr>
         <w:t xml:space="preserve"> is the attack strength of the attacking </w:t>
       </w:r>
+      <w:proofErr w:type="spellStart"/>
       <w:r>
         <w:rPr>
           <w:rFonts w:ascii="Consolas" w:hAnsi="Consolas"/>
@@ -7168,6 +7213,7 @@
         </w:rPr>
         <w:t>SuperHero</w:t>
       </w:r>
+      <w:proofErr w:type="spellEnd"/>
       <w:r>
         <w:rPr>
           <w:sz w:val="28"/>
@@ -7175,6 +7221,7 @@
         </w:rPr>
         <w:t xml:space="preserve"> minus the defend strength of the attacked </w:t>
       </w:r>
+      <w:proofErr w:type="spellStart"/>
       <w:r>
         <w:rPr>
           <w:rFonts w:ascii="Consolas" w:hAnsi="Consolas"/>
@@ -7183,6 +7230,7 @@
         </w:rPr>
         <w:t>SuperHero</w:t>
       </w:r>
+      <w:proofErr w:type="spellEnd"/>
       <w:r>
         <w:rPr>
           <w:sz w:val="28"/>
@@ -7592,6 +7640,7 @@
         </w:rPr>
         <w:t xml:space="preserve">Your </w:t>
       </w:r>
+      <w:proofErr w:type="spellStart"/>
       <w:r>
         <w:rPr>
           <w:rFonts w:ascii="Consolas" w:hAnsi="Consolas"/>
@@ -7600,6 +7649,7 @@
         </w:rPr>
         <w:t>SuperHero</w:t>
       </w:r>
+      <w:proofErr w:type="spellEnd"/>
       <w:r>
         <w:rPr>
           <w:sz w:val="28"/>
@@ -7668,6 +7718,7 @@
           <w:sz w:val="24"/>
           <w:szCs w:val="24"/>
         </w:rPr>
+        <w:lastRenderedPageBreak/>
         <w:t>int</w:t>
       </w:r>
       <w:r>
@@ -7804,6 +7855,7 @@
         </w:rPr>
         <w:t xml:space="preserve"> </w:t>
       </w:r>
+      <w:proofErr w:type="spellStart"/>
       <w:r>
         <w:rPr>
           <w:rFonts w:ascii="Consolas" w:eastAsia="Calibri" w:hAnsi="Consolas" w:cs="Arial"/>
@@ -7813,6 +7865,7 @@
         </w:rPr>
         <w:t>SuperHero</w:t>
       </w:r>
+      <w:proofErr w:type="spellEnd"/>
       <w:r>
         <w:rPr>
           <w:rFonts w:ascii="Consolas" w:hAnsi="Consolas" w:cs="Consolas"/>
@@ -7860,6 +7913,7 @@
         </w:rPr>
         <w:t xml:space="preserve"> </w:t>
       </w:r>
+      <w:proofErr w:type="spellStart"/>
       <w:r>
         <w:rPr>
           <w:rFonts w:ascii="Consolas" w:eastAsia="Calibri" w:hAnsi="Consolas" w:cs="Arial"/>
@@ -7869,6 +7923,7 @@
         </w:rPr>
         <w:t>SuperHero</w:t>
       </w:r>
+      <w:proofErr w:type="spellEnd"/>
       <w:r>
         <w:rPr>
           <w:rFonts w:ascii="Consolas" w:hAnsi="Consolas" w:cs="Consolas"/>
@@ -7916,6 +7971,7 @@
         </w:rPr>
         <w:t xml:space="preserve"> </w:t>
       </w:r>
+      <w:proofErr w:type="spellStart"/>
       <w:r>
         <w:rPr>
           <w:rFonts w:ascii="Consolas" w:eastAsia="Calibri" w:hAnsi="Consolas" w:cs="Arial"/>
@@ -7925,6 +7981,7 @@
         </w:rPr>
         <w:t>SuperHero</w:t>
       </w:r>
+      <w:proofErr w:type="spellEnd"/>
       <w:r>
         <w:rPr>
           <w:rFonts w:ascii="Consolas" w:hAnsi="Consolas" w:cs="Consolas"/>
@@ -7968,6 +8025,7 @@
       <w:r>
         <w:t xml:space="preserve">returns an unmodifiable reference to the winner of the battle between the </w:t>
       </w:r>
+      <w:proofErr w:type="spellStart"/>
       <w:r>
         <w:rPr>
           <w:rFonts w:ascii="Consolas" w:eastAsia="Calibri" w:hAnsi="Consolas" w:cs="Arial"/>
@@ -7981,6 +8039,7 @@
       <w:r>
         <w:t>es</w:t>
       </w:r>
+      <w:proofErr w:type="spellEnd"/>
       <w:r>
         <w:t xml:space="preserve"> after </w:t>
       </w:r>
@@ -7997,6 +8056,7 @@
       <w:r>
         <w:t xml:space="preserve"> rounds. This function displays the names of the battle participants as shown in the sample output below, makes local copies of the participants, determines the damage that each inflicts on the other in a single attack and battles until either one of the participants dies or the maximum number of rounds is reached. In each round, this function deducts the damage inflicted on a </w:t>
       </w:r>
+      <w:proofErr w:type="spellStart"/>
       <w:r>
         <w:rPr>
           <w:rFonts w:ascii="Consolas" w:hAnsi="Consolas"/>
@@ -8013,9 +8073,11 @@
         </w:rPr>
         <w:t>ero</w:t>
       </w:r>
+      <w:proofErr w:type="spellEnd"/>
       <w:r>
         <w:t xml:space="preserve"> by the other </w:t>
       </w:r>
+      <w:proofErr w:type="spellStart"/>
       <w:r>
         <w:rPr>
           <w:rFonts w:ascii="Consolas" w:hAnsi="Consolas"/>
@@ -8032,6 +8094,7 @@
         </w:rPr>
         <w:t>ero</w:t>
       </w:r>
+      <w:proofErr w:type="spellEnd"/>
       <w:r>
         <w:t>. Finally, this function displays the name of the winner. In the case of a draw, this function assumes arbitrarily that the left operand (</w:t>
       </w:r>
@@ -8071,8 +8134,10 @@
           <w:color w:val="808080" w:themeColor="background1" w:themeShade="80"/>
           <w:szCs w:val="24"/>
         </w:rPr>
-        <w:t>w7_</w:t>
-      </w:r>
+        <w:t>w7</w:t>
+      </w:r>
+      <w:bookmarkStart w:id="0" w:name="_GoBack"/>
+      <w:bookmarkEnd w:id="0"/>
       <w:r>
         <w:rPr>
           <w:rFonts w:ascii="Consolas" w:hAnsi="Consolas" w:cs="Consolas"/>
@@ -8080,7 +8145,7 @@
           <w:color w:val="808080" w:themeColor="background1" w:themeShade="80"/>
           <w:szCs w:val="24"/>
         </w:rPr>
-        <w:t>at</w:t>
+        <w:t>_</w:t>
       </w:r>
       <w:r>
         <w:rPr>
@@ -8089,7 +8154,7 @@
           <w:color w:val="808080" w:themeColor="background1" w:themeShade="80"/>
           <w:szCs w:val="24"/>
         </w:rPr>
-        <w:t>_</w:t>
+        <w:t>home</w:t>
       </w:r>
       <w:r>
         <w:rPr>
@@ -8098,15 +8163,6 @@
           <w:color w:val="808080" w:themeColor="background1" w:themeShade="80"/>
           <w:szCs w:val="24"/>
         </w:rPr>
-        <w:t>home</w:t>
-      </w:r>
-      <w:r>
-        <w:rPr>
-          <w:rFonts w:ascii="Consolas" w:hAnsi="Consolas" w:cs="Consolas"/>
-          <w:noProof/>
-          <w:color w:val="808080" w:themeColor="background1" w:themeShade="80"/>
-          <w:szCs w:val="24"/>
-        </w:rPr>
         <w:t>.cpp</w:t>
       </w:r>
       <w:r>
@@ -8117,6 +8173,7 @@
         </w:rPr>
         <w:t xml:space="preserve">) uses your </w:t>
       </w:r>
+      <w:proofErr w:type="spellStart"/>
       <w:r>
         <w:rPr>
           <w:rFonts w:ascii="Consolas" w:hAnsi="Consolas" w:cstheme="minorHAnsi"/>
@@ -8133,6 +8190,7 @@
         </w:rPr>
         <w:t>ero</w:t>
       </w:r>
+      <w:proofErr w:type="spellEnd"/>
       <w:r>
         <w:rPr>
           <w:rFonts w:cstheme="minorHAnsi"/>
@@ -8344,7 +8402,29 @@
                 <w:szCs w:val="19"/>
                 <w:lang w:eastAsia="zh-CN"/>
               </w:rPr>
-              <w:t>"Hero.h"</w:t>
+              <w:t>"</w:t>
+            </w:r>
+            <w:proofErr w:type="spellStart"/>
+            <w:r>
+              <w:rPr>
+                <w:rFonts w:ascii="Consolas" w:eastAsia="Noto Sans CJK SC Regular" w:hAnsi="Consolas" w:cs="Consolas"/>
+                <w:color w:val="A31515"/>
+                <w:sz w:val="19"/>
+                <w:szCs w:val="19"/>
+                <w:lang w:eastAsia="zh-CN"/>
+              </w:rPr>
+              <w:t>Hero.h</w:t>
+            </w:r>
+            <w:proofErr w:type="spellEnd"/>
+            <w:r>
+              <w:rPr>
+                <w:rFonts w:ascii="Consolas" w:eastAsia="Noto Sans CJK SC Regular" w:hAnsi="Consolas" w:cs="Consolas"/>
+                <w:color w:val="A31515"/>
+                <w:sz w:val="19"/>
+                <w:szCs w:val="19"/>
+                <w:lang w:eastAsia="zh-CN"/>
+              </w:rPr>
+              <w:t>"</w:t>
             </w:r>
           </w:p>
           <w:p>
@@ -8392,7 +8472,29 @@
                 <w:szCs w:val="19"/>
                 <w:lang w:eastAsia="zh-CN"/>
               </w:rPr>
-              <w:t>"SuperHero.h"</w:t>
+              <w:t>"</w:t>
+            </w:r>
+            <w:proofErr w:type="spellStart"/>
+            <w:r>
+              <w:rPr>
+                <w:rFonts w:ascii="Consolas" w:eastAsia="Noto Sans CJK SC Regular" w:hAnsi="Consolas" w:cs="Consolas"/>
+                <w:color w:val="A31515"/>
+                <w:sz w:val="19"/>
+                <w:szCs w:val="19"/>
+                <w:lang w:eastAsia="zh-CN"/>
+              </w:rPr>
+              <w:t>SuperHero.h</w:t>
+            </w:r>
+            <w:proofErr w:type="spellEnd"/>
+            <w:r>
+              <w:rPr>
+                <w:rFonts w:ascii="Consolas" w:eastAsia="Noto Sans CJK SC Regular" w:hAnsi="Consolas" w:cs="Consolas"/>
+                <w:color w:val="A31515"/>
+                <w:sz w:val="19"/>
+                <w:szCs w:val="19"/>
+                <w:lang w:eastAsia="zh-CN"/>
+              </w:rPr>
+              <w:t>"</w:t>
             </w:r>
           </w:p>
           <w:p>
@@ -8526,7 +8628,29 @@
                 <w:szCs w:val="19"/>
                 <w:lang w:eastAsia="zh-CN"/>
               </w:rPr>
-              <w:t xml:space="preserve"> sict;</w:t>
+              <w:t xml:space="preserve"> </w:t>
+            </w:r>
+            <w:proofErr w:type="spellStart"/>
+            <w:r>
+              <w:rPr>
+                <w:rFonts w:ascii="Consolas" w:eastAsia="Noto Sans CJK SC Regular" w:hAnsi="Consolas" w:cs="Consolas"/>
+                <w:color w:val="000000"/>
+                <w:sz w:val="19"/>
+                <w:szCs w:val="19"/>
+                <w:lang w:eastAsia="zh-CN"/>
+              </w:rPr>
+              <w:t>sict</w:t>
+            </w:r>
+            <w:proofErr w:type="spellEnd"/>
+            <w:r>
+              <w:rPr>
+                <w:rFonts w:ascii="Consolas" w:eastAsia="Noto Sans CJK SC Regular" w:hAnsi="Consolas" w:cs="Consolas"/>
+                <w:color w:val="000000"/>
+                <w:sz w:val="19"/>
+                <w:szCs w:val="19"/>
+                <w:lang w:eastAsia="zh-CN"/>
+              </w:rPr>
+              <w:t>;</w:t>
             </w:r>
           </w:p>
           <w:p>
@@ -8582,8 +8706,20 @@
                 <w:szCs w:val="19"/>
                 <w:lang w:eastAsia="zh-CN"/>
               </w:rPr>
-              <w:t xml:space="preserve"> line(</w:t>
-            </w:r>
+              <w:t xml:space="preserve"> </w:t>
+            </w:r>
+            <w:proofErr w:type="gramStart"/>
+            <w:r>
+              <w:rPr>
+                <w:rFonts w:ascii="Consolas" w:eastAsia="Noto Sans CJK SC Regular" w:hAnsi="Consolas" w:cs="Consolas"/>
+                <w:color w:val="000000"/>
+                <w:sz w:val="19"/>
+                <w:szCs w:val="19"/>
+                <w:lang w:eastAsia="zh-CN"/>
+              </w:rPr>
+              <w:t>line(</w:t>
+            </w:r>
+            <w:proofErr w:type="gramEnd"/>
             <w:r>
               <w:rPr>
                 <w:rFonts w:ascii="Consolas" w:eastAsia="Noto Sans CJK SC Regular" w:hAnsi="Consolas" w:cs="Consolas"/>
@@ -8651,7 +8787,30 @@
                 <w:lang w:eastAsia="zh-CN"/>
               </w:rPr>
               <w:tab/>
-              <w:t>cout.width(</w:t>
+            </w:r>
+            <w:proofErr w:type="spellStart"/>
+            <w:proofErr w:type="gramStart"/>
+            <w:r>
+              <w:rPr>
+                <w:rFonts w:ascii="Consolas" w:eastAsia="Noto Sans CJK SC Regular" w:hAnsi="Consolas" w:cs="Consolas"/>
+                <w:color w:val="000000"/>
+                <w:sz w:val="19"/>
+                <w:szCs w:val="19"/>
+                <w:lang w:eastAsia="zh-CN"/>
+              </w:rPr>
+              <w:t>cout.width</w:t>
+            </w:r>
+            <w:proofErr w:type="spellEnd"/>
+            <w:proofErr w:type="gramEnd"/>
+            <w:r>
+              <w:rPr>
+                <w:rFonts w:ascii="Consolas" w:eastAsia="Noto Sans CJK SC Regular" w:hAnsi="Consolas" w:cs="Consolas"/>
+                <w:color w:val="000000"/>
+                <w:sz w:val="19"/>
+                <w:szCs w:val="19"/>
+                <w:lang w:eastAsia="zh-CN"/>
+              </w:rPr>
+              <w:t>(</w:t>
             </w:r>
             <w:r>
               <w:rPr>
@@ -8700,7 +8859,30 @@
                 <w:lang w:eastAsia="zh-CN"/>
               </w:rPr>
               <w:tab/>
-              <w:t>cout.fill(</w:t>
+            </w:r>
+            <w:proofErr w:type="spellStart"/>
+            <w:proofErr w:type="gramStart"/>
+            <w:r>
+              <w:rPr>
+                <w:rFonts w:ascii="Consolas" w:eastAsia="Noto Sans CJK SC Regular" w:hAnsi="Consolas" w:cs="Consolas"/>
+                <w:color w:val="000000"/>
+                <w:sz w:val="19"/>
+                <w:szCs w:val="19"/>
+                <w:lang w:eastAsia="zh-CN"/>
+              </w:rPr>
+              <w:t>cout.fill</w:t>
+            </w:r>
+            <w:proofErr w:type="spellEnd"/>
+            <w:proofErr w:type="gramEnd"/>
+            <w:r>
+              <w:rPr>
+                <w:rFonts w:ascii="Consolas" w:eastAsia="Noto Sans CJK SC Regular" w:hAnsi="Consolas" w:cs="Consolas"/>
+                <w:color w:val="000000"/>
+                <w:sz w:val="19"/>
+                <w:szCs w:val="19"/>
+                <w:lang w:eastAsia="zh-CN"/>
+              </w:rPr>
+              <w:t>(</w:t>
             </w:r>
             <w:r>
               <w:rPr>
@@ -8749,7 +8931,28 @@
                 <w:lang w:eastAsia="zh-CN"/>
               </w:rPr>
               <w:tab/>
-              <w:t xml:space="preserve">cout </w:t>
+            </w:r>
+            <w:proofErr w:type="spellStart"/>
+            <w:r>
+              <w:rPr>
+                <w:rFonts w:ascii="Consolas" w:eastAsia="Noto Sans CJK SC Regular" w:hAnsi="Consolas" w:cs="Consolas"/>
+                <w:color w:val="000000"/>
+                <w:sz w:val="19"/>
+                <w:szCs w:val="19"/>
+                <w:lang w:eastAsia="zh-CN"/>
+              </w:rPr>
+              <w:t>cout</w:t>
+            </w:r>
+            <w:proofErr w:type="spellEnd"/>
+            <w:r>
+              <w:rPr>
+                <w:rFonts w:ascii="Consolas" w:eastAsia="Noto Sans CJK SC Regular" w:hAnsi="Consolas" w:cs="Consolas"/>
+                <w:color w:val="000000"/>
+                <w:sz w:val="19"/>
+                <w:szCs w:val="19"/>
+                <w:lang w:eastAsia="zh-CN"/>
+              </w:rPr>
+              <w:t xml:space="preserve"> </w:t>
             </w:r>
             <w:r>
               <w:rPr>
@@ -8818,7 +9021,30 @@
                 <w:lang w:eastAsia="zh-CN"/>
               </w:rPr>
               <w:tab/>
-              <w:t>cout.fill(</w:t>
+            </w:r>
+            <w:proofErr w:type="spellStart"/>
+            <w:proofErr w:type="gramStart"/>
+            <w:r>
+              <w:rPr>
+                <w:rFonts w:ascii="Consolas" w:eastAsia="Noto Sans CJK SC Regular" w:hAnsi="Consolas" w:cs="Consolas"/>
+                <w:color w:val="000000"/>
+                <w:sz w:val="19"/>
+                <w:szCs w:val="19"/>
+                <w:lang w:eastAsia="zh-CN"/>
+              </w:rPr>
+              <w:t>cout.fill</w:t>
+            </w:r>
+            <w:proofErr w:type="spellEnd"/>
+            <w:proofErr w:type="gramEnd"/>
+            <w:r>
+              <w:rPr>
+                <w:rFonts w:ascii="Consolas" w:eastAsia="Noto Sans CJK SC Regular" w:hAnsi="Consolas" w:cs="Consolas"/>
+                <w:color w:val="000000"/>
+                <w:sz w:val="19"/>
+                <w:szCs w:val="19"/>
+                <w:lang w:eastAsia="zh-CN"/>
+              </w:rPr>
+              <w:t>(</w:t>
             </w:r>
             <w:r>
               <w:rPr>
@@ -8922,7 +9148,29 @@
                 <w:szCs w:val="19"/>
                 <w:lang w:eastAsia="zh-CN"/>
               </w:rPr>
-              <w:t xml:space="preserve"> main() {</w:t>
+              <w:t xml:space="preserve"> </w:t>
+            </w:r>
+            <w:proofErr w:type="gramStart"/>
+            <w:r>
+              <w:rPr>
+                <w:rFonts w:ascii="Consolas" w:eastAsia="Noto Sans CJK SC Regular" w:hAnsi="Consolas" w:cs="Consolas"/>
+                <w:color w:val="000000"/>
+                <w:sz w:val="19"/>
+                <w:szCs w:val="19"/>
+                <w:lang w:eastAsia="zh-CN"/>
+              </w:rPr>
+              <w:t>main(</w:t>
+            </w:r>
+            <w:proofErr w:type="gramEnd"/>
+            <w:r>
+              <w:rPr>
+                <w:rFonts w:ascii="Consolas" w:eastAsia="Noto Sans CJK SC Regular" w:hAnsi="Consolas" w:cs="Consolas"/>
+                <w:color w:val="000000"/>
+                <w:sz w:val="19"/>
+                <w:szCs w:val="19"/>
+                <w:lang w:eastAsia="zh-CN"/>
+              </w:rPr>
+              <w:t>) {</w:t>
             </w:r>
           </w:p>
           <w:p>
@@ -8950,7 +9198,29 @@
                 <w:szCs w:val="19"/>
                 <w:lang w:eastAsia="zh-CN"/>
               </w:rPr>
-              <w:t xml:space="preserve">  line(60);</w:t>
+              <w:t xml:space="preserve">  </w:t>
+            </w:r>
+            <w:proofErr w:type="gramStart"/>
+            <w:r>
+              <w:rPr>
+                <w:rFonts w:ascii="Consolas" w:eastAsia="Noto Sans CJK SC Regular" w:hAnsi="Consolas" w:cs="Consolas"/>
+                <w:color w:val="000000"/>
+                <w:sz w:val="19"/>
+                <w:szCs w:val="19"/>
+                <w:lang w:eastAsia="zh-CN"/>
+              </w:rPr>
+              <w:t>line(</w:t>
+            </w:r>
+            <w:proofErr w:type="gramEnd"/>
+            <w:r>
+              <w:rPr>
+                <w:rFonts w:ascii="Consolas" w:eastAsia="Noto Sans CJK SC Regular" w:hAnsi="Consolas" w:cs="Consolas"/>
+                <w:color w:val="000000"/>
+                <w:sz w:val="19"/>
+                <w:szCs w:val="19"/>
+                <w:lang w:eastAsia="zh-CN"/>
+              </w:rPr>
+              <w:t>60);</w:t>
             </w:r>
           </w:p>
           <w:p>
@@ -9006,7 +9276,30 @@
                 <w:szCs w:val="19"/>
                 <w:lang w:eastAsia="zh-CN"/>
               </w:rPr>
-              <w:t xml:space="preserve">  cout </w:t>
+              <w:lastRenderedPageBreak/>
+              <w:t xml:space="preserve">  </w:t>
+            </w:r>
+            <w:proofErr w:type="spellStart"/>
+            <w:r>
+              <w:rPr>
+                <w:rFonts w:ascii="Consolas" w:eastAsia="Noto Sans CJK SC Regular" w:hAnsi="Consolas" w:cs="Consolas"/>
+                <w:color w:val="000000"/>
+                <w:sz w:val="19"/>
+                <w:szCs w:val="19"/>
+                <w:lang w:eastAsia="zh-CN"/>
+              </w:rPr>
+              <w:t>cout</w:t>
+            </w:r>
+            <w:proofErr w:type="spellEnd"/>
+            <w:r>
+              <w:rPr>
+                <w:rFonts w:ascii="Consolas" w:eastAsia="Noto Sans CJK SC Regular" w:hAnsi="Consolas" w:cs="Consolas"/>
+                <w:color w:val="000000"/>
+                <w:sz w:val="19"/>
+                <w:szCs w:val="19"/>
+                <w:lang w:eastAsia="zh-CN"/>
+              </w:rPr>
+              <w:t xml:space="preserve"> </w:t>
             </w:r>
             <w:r>
               <w:rPr>
@@ -9026,7 +9319,29 @@
                 <w:szCs w:val="19"/>
                 <w:lang w:eastAsia="zh-CN"/>
               </w:rPr>
-              <w:t xml:space="preserve"> endl </w:t>
+              <w:t xml:space="preserve"> </w:t>
+            </w:r>
+            <w:proofErr w:type="spellStart"/>
+            <w:r>
+              <w:rPr>
+                <w:rFonts w:ascii="Consolas" w:eastAsia="Noto Sans CJK SC Regular" w:hAnsi="Consolas" w:cs="Consolas"/>
+                <w:color w:val="000000"/>
+                <w:sz w:val="19"/>
+                <w:szCs w:val="19"/>
+                <w:lang w:eastAsia="zh-CN"/>
+              </w:rPr>
+              <w:t>endl</w:t>
+            </w:r>
+            <w:proofErr w:type="spellEnd"/>
+            <w:r>
+              <w:rPr>
+                <w:rFonts w:ascii="Consolas" w:eastAsia="Noto Sans CJK SC Regular" w:hAnsi="Consolas" w:cs="Consolas"/>
+                <w:color w:val="000000"/>
+                <w:sz w:val="19"/>
+                <w:szCs w:val="19"/>
+                <w:lang w:eastAsia="zh-CN"/>
+              </w:rPr>
+              <w:t xml:space="preserve"> </w:t>
             </w:r>
             <w:r>
               <w:rPr>
@@ -9114,8 +9429,42 @@
                 <w:szCs w:val="19"/>
                 <w:lang w:eastAsia="zh-CN"/>
               </w:rPr>
-              <w:t xml:space="preserve"> hercules         (</w:t>
-            </w:r>
+              <w:t xml:space="preserve"> </w:t>
+            </w:r>
+            <w:proofErr w:type="spellStart"/>
+            <w:r>
+              <w:rPr>
+                <w:rFonts w:ascii="Consolas" w:eastAsia="Noto Sans CJK SC Regular" w:hAnsi="Consolas" w:cs="Consolas"/>
+                <w:color w:val="000000"/>
+                <w:sz w:val="19"/>
+                <w:szCs w:val="19"/>
+                <w:lang w:eastAsia="zh-CN"/>
+              </w:rPr>
+              <w:t>hercules</w:t>
+            </w:r>
+            <w:proofErr w:type="spellEnd"/>
+            <w:r>
+              <w:rPr>
+                <w:rFonts w:ascii="Consolas" w:eastAsia="Noto Sans CJK SC Regular" w:hAnsi="Consolas" w:cs="Consolas"/>
+                <w:color w:val="000000"/>
+                <w:sz w:val="19"/>
+                <w:szCs w:val="19"/>
+                <w:lang w:eastAsia="zh-CN"/>
+              </w:rPr>
+              <w:t xml:space="preserve">      </w:t>
+            </w:r>
+            <w:proofErr w:type="gramStart"/>
+            <w:r>
+              <w:rPr>
+                <w:rFonts w:ascii="Consolas" w:eastAsia="Noto Sans CJK SC Regular" w:hAnsi="Consolas" w:cs="Consolas"/>
+                <w:color w:val="000000"/>
+                <w:sz w:val="19"/>
+                <w:szCs w:val="19"/>
+                <w:lang w:eastAsia="zh-CN"/>
+              </w:rPr>
+              <w:t xml:space="preserve">   (</w:t>
+            </w:r>
+            <w:proofErr w:type="gramEnd"/>
             <w:r>
               <w:rPr>
                 <w:rFonts w:ascii="Consolas" w:eastAsia="Noto Sans CJK SC Regular" w:hAnsi="Consolas" w:cs="Consolas"/>
@@ -9182,8 +9531,42 @@
                 <w:szCs w:val="19"/>
                 <w:lang w:eastAsia="zh-CN"/>
               </w:rPr>
-              <w:t xml:space="preserve"> theseus          (</w:t>
-            </w:r>
+              <w:t xml:space="preserve"> </w:t>
+            </w:r>
+            <w:proofErr w:type="spellStart"/>
+            <w:r>
+              <w:rPr>
+                <w:rFonts w:ascii="Consolas" w:eastAsia="Noto Sans CJK SC Regular" w:hAnsi="Consolas" w:cs="Consolas"/>
+                <w:color w:val="000000"/>
+                <w:sz w:val="19"/>
+                <w:szCs w:val="19"/>
+                <w:lang w:eastAsia="zh-CN"/>
+              </w:rPr>
+              <w:t>theseus</w:t>
+            </w:r>
+            <w:proofErr w:type="spellEnd"/>
+            <w:r>
+              <w:rPr>
+                <w:rFonts w:ascii="Consolas" w:eastAsia="Noto Sans CJK SC Regular" w:hAnsi="Consolas" w:cs="Consolas"/>
+                <w:color w:val="000000"/>
+                <w:sz w:val="19"/>
+                <w:szCs w:val="19"/>
+                <w:lang w:eastAsia="zh-CN"/>
+              </w:rPr>
+              <w:t xml:space="preserve">       </w:t>
+            </w:r>
+            <w:proofErr w:type="gramStart"/>
+            <w:r>
+              <w:rPr>
+                <w:rFonts w:ascii="Consolas" w:eastAsia="Noto Sans CJK SC Regular" w:hAnsi="Consolas" w:cs="Consolas"/>
+                <w:color w:val="000000"/>
+                <w:sz w:val="19"/>
+                <w:szCs w:val="19"/>
+                <w:lang w:eastAsia="zh-CN"/>
+              </w:rPr>
+              <w:t xml:space="preserve">   (</w:t>
+            </w:r>
+            <w:proofErr w:type="gramEnd"/>
             <w:r>
               <w:rPr>
                 <w:rFonts w:ascii="Consolas" w:eastAsia="Noto Sans CJK SC Regular" w:hAnsi="Consolas" w:cs="Consolas"/>
@@ -9250,8 +9633,42 @@
                 <w:szCs w:val="19"/>
                 <w:lang w:eastAsia="zh-CN"/>
               </w:rPr>
-              <w:t xml:space="preserve"> oddyseus         (</w:t>
-            </w:r>
+              <w:t xml:space="preserve"> </w:t>
+            </w:r>
+            <w:proofErr w:type="spellStart"/>
+            <w:r>
+              <w:rPr>
+                <w:rFonts w:ascii="Consolas" w:eastAsia="Noto Sans CJK SC Regular" w:hAnsi="Consolas" w:cs="Consolas"/>
+                <w:color w:val="000000"/>
+                <w:sz w:val="19"/>
+                <w:szCs w:val="19"/>
+                <w:lang w:eastAsia="zh-CN"/>
+              </w:rPr>
+              <w:t>oddyseus</w:t>
+            </w:r>
+            <w:proofErr w:type="spellEnd"/>
+            <w:r>
+              <w:rPr>
+                <w:rFonts w:ascii="Consolas" w:eastAsia="Noto Sans CJK SC Regular" w:hAnsi="Consolas" w:cs="Consolas"/>
+                <w:color w:val="000000"/>
+                <w:sz w:val="19"/>
+                <w:szCs w:val="19"/>
+                <w:lang w:eastAsia="zh-CN"/>
+              </w:rPr>
+              <w:t xml:space="preserve">      </w:t>
+            </w:r>
+            <w:proofErr w:type="gramStart"/>
+            <w:r>
+              <w:rPr>
+                <w:rFonts w:ascii="Consolas" w:eastAsia="Noto Sans CJK SC Regular" w:hAnsi="Consolas" w:cs="Consolas"/>
+                <w:color w:val="000000"/>
+                <w:sz w:val="19"/>
+                <w:szCs w:val="19"/>
+                <w:lang w:eastAsia="zh-CN"/>
+              </w:rPr>
+              <w:t xml:space="preserve">   (</w:t>
+            </w:r>
+            <w:proofErr w:type="gramEnd"/>
             <w:r>
               <w:rPr>
                 <w:rFonts w:ascii="Consolas" w:eastAsia="Noto Sans CJK SC Regular" w:hAnsi="Consolas" w:cs="Consolas"/>
@@ -9318,8 +9735,20 @@
                 <w:szCs w:val="19"/>
                 <w:lang w:eastAsia="zh-CN"/>
               </w:rPr>
-              <w:t xml:space="preserve"> ajax             (</w:t>
-            </w:r>
+              <w:t xml:space="preserve"> ajax          </w:t>
+            </w:r>
+            <w:proofErr w:type="gramStart"/>
+            <w:r>
+              <w:rPr>
+                <w:rFonts w:ascii="Consolas" w:eastAsia="Noto Sans CJK SC Regular" w:hAnsi="Consolas" w:cs="Consolas"/>
+                <w:color w:val="000000"/>
+                <w:sz w:val="19"/>
+                <w:szCs w:val="19"/>
+                <w:lang w:eastAsia="zh-CN"/>
+              </w:rPr>
+              <w:t xml:space="preserve">   (</w:t>
+            </w:r>
+            <w:proofErr w:type="gramEnd"/>
             <w:r>
               <w:rPr>
                 <w:rFonts w:ascii="Consolas" w:eastAsia="Noto Sans CJK SC Regular" w:hAnsi="Consolas" w:cs="Consolas"/>
@@ -9386,8 +9815,42 @@
                 <w:szCs w:val="19"/>
                 <w:lang w:eastAsia="zh-CN"/>
               </w:rPr>
-              <w:t xml:space="preserve"> achilles         (</w:t>
-            </w:r>
+              <w:t xml:space="preserve"> </w:t>
+            </w:r>
+            <w:proofErr w:type="spellStart"/>
+            <w:r>
+              <w:rPr>
+                <w:rFonts w:ascii="Consolas" w:eastAsia="Noto Sans CJK SC Regular" w:hAnsi="Consolas" w:cs="Consolas"/>
+                <w:color w:val="000000"/>
+                <w:sz w:val="19"/>
+                <w:szCs w:val="19"/>
+                <w:lang w:eastAsia="zh-CN"/>
+              </w:rPr>
+              <w:t>achilles</w:t>
+            </w:r>
+            <w:proofErr w:type="spellEnd"/>
+            <w:r>
+              <w:rPr>
+                <w:rFonts w:ascii="Consolas" w:eastAsia="Noto Sans CJK SC Regular" w:hAnsi="Consolas" w:cs="Consolas"/>
+                <w:color w:val="000000"/>
+                <w:sz w:val="19"/>
+                <w:szCs w:val="19"/>
+                <w:lang w:eastAsia="zh-CN"/>
+              </w:rPr>
+              <w:t xml:space="preserve">      </w:t>
+            </w:r>
+            <w:proofErr w:type="gramStart"/>
+            <w:r>
+              <w:rPr>
+                <w:rFonts w:ascii="Consolas" w:eastAsia="Noto Sans CJK SC Regular" w:hAnsi="Consolas" w:cs="Consolas"/>
+                <w:color w:val="000000"/>
+                <w:sz w:val="19"/>
+                <w:szCs w:val="19"/>
+                <w:lang w:eastAsia="zh-CN"/>
+              </w:rPr>
+              <w:t xml:space="preserve">   (</w:t>
+            </w:r>
+            <w:proofErr w:type="gramEnd"/>
             <w:r>
               <w:rPr>
                 <w:rFonts w:ascii="Consolas" w:eastAsia="Noto Sans CJK SC Regular" w:hAnsi="Consolas" w:cs="Consolas"/>
@@ -9454,8 +9917,20 @@
                 <w:szCs w:val="19"/>
                 <w:lang w:eastAsia="zh-CN"/>
               </w:rPr>
-              <w:t xml:space="preserve"> hector           (</w:t>
-            </w:r>
+              <w:t xml:space="preserve"> hector        </w:t>
+            </w:r>
+            <w:proofErr w:type="gramStart"/>
+            <w:r>
+              <w:rPr>
+                <w:rFonts w:ascii="Consolas" w:eastAsia="Noto Sans CJK SC Regular" w:hAnsi="Consolas" w:cs="Consolas"/>
+                <w:color w:val="000000"/>
+                <w:sz w:val="19"/>
+                <w:szCs w:val="19"/>
+                <w:lang w:eastAsia="zh-CN"/>
+              </w:rPr>
+              <w:t xml:space="preserve">   (</w:t>
+            </w:r>
+            <w:proofErr w:type="gramEnd"/>
             <w:r>
               <w:rPr>
                 <w:rFonts w:ascii="Consolas" w:eastAsia="Noto Sans CJK SC Regular" w:hAnsi="Consolas" w:cs="Consolas"/>
@@ -9522,8 +9997,42 @@
                 <w:szCs w:val="19"/>
                 <w:lang w:eastAsia="zh-CN"/>
               </w:rPr>
-              <w:t xml:space="preserve"> atalanta         (</w:t>
-            </w:r>
+              <w:t xml:space="preserve"> </w:t>
+            </w:r>
+            <w:proofErr w:type="spellStart"/>
+            <w:r>
+              <w:rPr>
+                <w:rFonts w:ascii="Consolas" w:eastAsia="Noto Sans CJK SC Regular" w:hAnsi="Consolas" w:cs="Consolas"/>
+                <w:color w:val="000000"/>
+                <w:sz w:val="19"/>
+                <w:szCs w:val="19"/>
+                <w:lang w:eastAsia="zh-CN"/>
+              </w:rPr>
+              <w:t>atalanta</w:t>
+            </w:r>
+            <w:proofErr w:type="spellEnd"/>
+            <w:r>
+              <w:rPr>
+                <w:rFonts w:ascii="Consolas" w:eastAsia="Noto Sans CJK SC Regular" w:hAnsi="Consolas" w:cs="Consolas"/>
+                <w:color w:val="000000"/>
+                <w:sz w:val="19"/>
+                <w:szCs w:val="19"/>
+                <w:lang w:eastAsia="zh-CN"/>
+              </w:rPr>
+              <w:t xml:space="preserve">      </w:t>
+            </w:r>
+            <w:proofErr w:type="gramStart"/>
+            <w:r>
+              <w:rPr>
+                <w:rFonts w:ascii="Consolas" w:eastAsia="Noto Sans CJK SC Regular" w:hAnsi="Consolas" w:cs="Consolas"/>
+                <w:color w:val="000000"/>
+                <w:sz w:val="19"/>
+                <w:szCs w:val="19"/>
+                <w:lang w:eastAsia="zh-CN"/>
+              </w:rPr>
+              <w:t xml:space="preserve">   (</w:t>
+            </w:r>
+            <w:proofErr w:type="gramEnd"/>
             <w:r>
               <w:rPr>
                 <w:rFonts w:ascii="Consolas" w:eastAsia="Noto Sans CJK SC Regular" w:hAnsi="Consolas" w:cs="Consolas"/>
@@ -9532,7 +10041,29 @@
                 <w:szCs w:val="19"/>
                 <w:lang w:eastAsia="zh-CN"/>
               </w:rPr>
-              <w:t>"Atalanta"</w:t>
+              <w:t>"</w:t>
+            </w:r>
+            <w:proofErr w:type="spellStart"/>
+            <w:r>
+              <w:rPr>
+                <w:rFonts w:ascii="Consolas" w:eastAsia="Noto Sans CJK SC Regular" w:hAnsi="Consolas" w:cs="Consolas"/>
+                <w:color w:val="A31515"/>
+                <w:sz w:val="19"/>
+                <w:szCs w:val="19"/>
+                <w:lang w:eastAsia="zh-CN"/>
+              </w:rPr>
+              <w:t>Atalanta</w:t>
+            </w:r>
+            <w:proofErr w:type="spellEnd"/>
+            <w:r>
+              <w:rPr>
+                <w:rFonts w:ascii="Consolas" w:eastAsia="Noto Sans CJK SC Regular" w:hAnsi="Consolas" w:cs="Consolas"/>
+                <w:color w:val="A31515"/>
+                <w:sz w:val="19"/>
+                <w:szCs w:val="19"/>
+                <w:lang w:eastAsia="zh-CN"/>
+              </w:rPr>
+              <w:t>"</w:t>
             </w:r>
             <w:r>
               <w:rPr>
@@ -9590,8 +10121,42 @@
                 <w:szCs w:val="19"/>
                 <w:lang w:eastAsia="zh-CN"/>
               </w:rPr>
-              <w:t xml:space="preserve"> hippolyta        (</w:t>
-            </w:r>
+              <w:t xml:space="preserve"> </w:t>
+            </w:r>
+            <w:proofErr w:type="spellStart"/>
+            <w:r>
+              <w:rPr>
+                <w:rFonts w:ascii="Consolas" w:eastAsia="Noto Sans CJK SC Regular" w:hAnsi="Consolas" w:cs="Consolas"/>
+                <w:color w:val="000000"/>
+                <w:sz w:val="19"/>
+                <w:szCs w:val="19"/>
+                <w:lang w:eastAsia="zh-CN"/>
+              </w:rPr>
+              <w:t>hippolyta</w:t>
+            </w:r>
+            <w:proofErr w:type="spellEnd"/>
+            <w:r>
+              <w:rPr>
+                <w:rFonts w:ascii="Consolas" w:eastAsia="Noto Sans CJK SC Regular" w:hAnsi="Consolas" w:cs="Consolas"/>
+                <w:color w:val="000000"/>
+                <w:sz w:val="19"/>
+                <w:szCs w:val="19"/>
+                <w:lang w:eastAsia="zh-CN"/>
+              </w:rPr>
+              <w:t xml:space="preserve">     </w:t>
+            </w:r>
+            <w:proofErr w:type="gramStart"/>
+            <w:r>
+              <w:rPr>
+                <w:rFonts w:ascii="Consolas" w:eastAsia="Noto Sans CJK SC Regular" w:hAnsi="Consolas" w:cs="Consolas"/>
+                <w:color w:val="000000"/>
+                <w:sz w:val="19"/>
+                <w:szCs w:val="19"/>
+                <w:lang w:eastAsia="zh-CN"/>
+              </w:rPr>
+              <w:t xml:space="preserve">   (</w:t>
+            </w:r>
+            <w:proofErr w:type="gramEnd"/>
             <w:r>
               <w:rPr>
                 <w:rFonts w:ascii="Consolas" w:eastAsia="Noto Sans CJK SC Regular" w:hAnsi="Consolas" w:cs="Consolas"/>
@@ -9666,7 +10231,29 @@
                 <w:szCs w:val="19"/>
                 <w:lang w:eastAsia="zh-CN"/>
               </w:rPr>
-              <w:t xml:space="preserve">  cout </w:t>
+              <w:t xml:space="preserve">  </w:t>
+            </w:r>
+            <w:proofErr w:type="spellStart"/>
+            <w:r>
+              <w:rPr>
+                <w:rFonts w:ascii="Consolas" w:eastAsia="Noto Sans CJK SC Regular" w:hAnsi="Consolas" w:cs="Consolas"/>
+                <w:color w:val="000000"/>
+                <w:sz w:val="19"/>
+                <w:szCs w:val="19"/>
+                <w:lang w:eastAsia="zh-CN"/>
+              </w:rPr>
+              <w:t>cout</w:t>
+            </w:r>
+            <w:proofErr w:type="spellEnd"/>
+            <w:r>
+              <w:rPr>
+                <w:rFonts w:ascii="Consolas" w:eastAsia="Noto Sans CJK SC Regular" w:hAnsi="Consolas" w:cs="Consolas"/>
+                <w:color w:val="000000"/>
+                <w:sz w:val="19"/>
+                <w:szCs w:val="19"/>
+                <w:lang w:eastAsia="zh-CN"/>
+              </w:rPr>
+              <w:t xml:space="preserve"> </w:t>
             </w:r>
             <w:r>
               <w:rPr>
@@ -9686,7 +10273,29 @@
                 <w:szCs w:val="19"/>
                 <w:lang w:eastAsia="zh-CN"/>
               </w:rPr>
-              <w:t xml:space="preserve"> endl </w:t>
+              <w:t xml:space="preserve"> </w:t>
+            </w:r>
+            <w:proofErr w:type="spellStart"/>
+            <w:r>
+              <w:rPr>
+                <w:rFonts w:ascii="Consolas" w:eastAsia="Noto Sans CJK SC Regular" w:hAnsi="Consolas" w:cs="Consolas"/>
+                <w:color w:val="000000"/>
+                <w:sz w:val="19"/>
+                <w:szCs w:val="19"/>
+                <w:lang w:eastAsia="zh-CN"/>
+              </w:rPr>
+              <w:t>endl</w:t>
+            </w:r>
+            <w:proofErr w:type="spellEnd"/>
+            <w:r>
+              <w:rPr>
+                <w:rFonts w:ascii="Consolas" w:eastAsia="Noto Sans CJK SC Regular" w:hAnsi="Consolas" w:cs="Consolas"/>
+                <w:color w:val="000000"/>
+                <w:sz w:val="19"/>
+                <w:szCs w:val="19"/>
+                <w:lang w:eastAsia="zh-CN"/>
+              </w:rPr>
+              <w:t xml:space="preserve"> </w:t>
             </w:r>
             <w:r>
               <w:rPr>
@@ -9746,7 +10355,29 @@
                 <w:szCs w:val="19"/>
                 <w:lang w:eastAsia="zh-CN"/>
               </w:rPr>
-              <w:t xml:space="preserve"> endl;</w:t>
+              <w:t xml:space="preserve"> </w:t>
+            </w:r>
+            <w:proofErr w:type="spellStart"/>
+            <w:r>
+              <w:rPr>
+                <w:rFonts w:ascii="Consolas" w:eastAsia="Noto Sans CJK SC Regular" w:hAnsi="Consolas" w:cs="Consolas"/>
+                <w:color w:val="000000"/>
+                <w:sz w:val="19"/>
+                <w:szCs w:val="19"/>
+                <w:lang w:eastAsia="zh-CN"/>
+              </w:rPr>
+              <w:t>endl</w:t>
+            </w:r>
+            <w:proofErr w:type="spellEnd"/>
+            <w:r>
+              <w:rPr>
+                <w:rFonts w:ascii="Consolas" w:eastAsia="Noto Sans CJK SC Regular" w:hAnsi="Consolas" w:cs="Consolas"/>
+                <w:color w:val="000000"/>
+                <w:sz w:val="19"/>
+                <w:szCs w:val="19"/>
+                <w:lang w:eastAsia="zh-CN"/>
+              </w:rPr>
+              <w:t>;</w:t>
             </w:r>
           </w:p>
           <w:p>
@@ -9814,7 +10445,29 @@
                 <w:szCs w:val="19"/>
                 <w:lang w:eastAsia="zh-CN"/>
               </w:rPr>
-              <w:t xml:space="preserve">&amp; greek_winner1 = achilles </w:t>
+              <w:t xml:space="preserve">&amp; greek_winner1 = </w:t>
+            </w:r>
+            <w:proofErr w:type="spellStart"/>
+            <w:r>
+              <w:rPr>
+                <w:rFonts w:ascii="Consolas" w:eastAsia="Noto Sans CJK SC Regular" w:hAnsi="Consolas" w:cs="Consolas"/>
+                <w:color w:val="000000"/>
+                <w:sz w:val="19"/>
+                <w:szCs w:val="19"/>
+                <w:lang w:eastAsia="zh-CN"/>
+              </w:rPr>
+              <w:t>achilles</w:t>
+            </w:r>
+            <w:proofErr w:type="spellEnd"/>
+            <w:r>
+              <w:rPr>
+                <w:rFonts w:ascii="Consolas" w:eastAsia="Noto Sans CJK SC Regular" w:hAnsi="Consolas" w:cs="Consolas"/>
+                <w:color w:val="000000"/>
+                <w:sz w:val="19"/>
+                <w:szCs w:val="19"/>
+                <w:lang w:eastAsia="zh-CN"/>
+              </w:rPr>
+              <w:t xml:space="preserve"> </w:t>
             </w:r>
             <w:r>
               <w:rPr>
@@ -9902,7 +10555,29 @@
                 <w:szCs w:val="19"/>
                 <w:lang w:eastAsia="zh-CN"/>
               </w:rPr>
-              <w:t xml:space="preserve">&amp; greek_winner2 = hercules </w:t>
+              <w:t xml:space="preserve">&amp; greek_winner2 = </w:t>
+            </w:r>
+            <w:proofErr w:type="spellStart"/>
+            <w:r>
+              <w:rPr>
+                <w:rFonts w:ascii="Consolas" w:eastAsia="Noto Sans CJK SC Regular" w:hAnsi="Consolas" w:cs="Consolas"/>
+                <w:color w:val="000000"/>
+                <w:sz w:val="19"/>
+                <w:szCs w:val="19"/>
+                <w:lang w:eastAsia="zh-CN"/>
+              </w:rPr>
+              <w:t>hercules</w:t>
+            </w:r>
+            <w:proofErr w:type="spellEnd"/>
+            <w:r>
+              <w:rPr>
+                <w:rFonts w:ascii="Consolas" w:eastAsia="Noto Sans CJK SC Regular" w:hAnsi="Consolas" w:cs="Consolas"/>
+                <w:color w:val="000000"/>
+                <w:sz w:val="19"/>
+                <w:szCs w:val="19"/>
+                <w:lang w:eastAsia="zh-CN"/>
+              </w:rPr>
+              <w:t xml:space="preserve"> </w:t>
             </w:r>
             <w:r>
               <w:rPr>
@@ -9922,7 +10597,29 @@
                 <w:szCs w:val="19"/>
                 <w:lang w:eastAsia="zh-CN"/>
               </w:rPr>
-              <w:t xml:space="preserve"> theseus;</w:t>
+              <w:t xml:space="preserve"> </w:t>
+            </w:r>
+            <w:proofErr w:type="spellStart"/>
+            <w:r>
+              <w:rPr>
+                <w:rFonts w:ascii="Consolas" w:eastAsia="Noto Sans CJK SC Regular" w:hAnsi="Consolas" w:cs="Consolas"/>
+                <w:color w:val="000000"/>
+                <w:sz w:val="19"/>
+                <w:szCs w:val="19"/>
+                <w:lang w:eastAsia="zh-CN"/>
+              </w:rPr>
+              <w:t>theseus</w:t>
+            </w:r>
+            <w:proofErr w:type="spellEnd"/>
+            <w:r>
+              <w:rPr>
+                <w:rFonts w:ascii="Consolas" w:eastAsia="Noto Sans CJK SC Regular" w:hAnsi="Consolas" w:cs="Consolas"/>
+                <w:color w:val="000000"/>
+                <w:sz w:val="19"/>
+                <w:szCs w:val="19"/>
+                <w:lang w:eastAsia="zh-CN"/>
+              </w:rPr>
+              <w:t>;</w:t>
             </w:r>
           </w:p>
           <w:p>
@@ -9990,7 +10687,29 @@
                 <w:szCs w:val="19"/>
                 <w:lang w:eastAsia="zh-CN"/>
               </w:rPr>
-              <w:t xml:space="preserve">&amp; greek_winner3 = oddyseus </w:t>
+              <w:t xml:space="preserve">&amp; greek_winner3 = </w:t>
+            </w:r>
+            <w:proofErr w:type="spellStart"/>
+            <w:r>
+              <w:rPr>
+                <w:rFonts w:ascii="Consolas" w:eastAsia="Noto Sans CJK SC Regular" w:hAnsi="Consolas" w:cs="Consolas"/>
+                <w:color w:val="000000"/>
+                <w:sz w:val="19"/>
+                <w:szCs w:val="19"/>
+                <w:lang w:eastAsia="zh-CN"/>
+              </w:rPr>
+              <w:t>oddyseus</w:t>
+            </w:r>
+            <w:proofErr w:type="spellEnd"/>
+            <w:r>
+              <w:rPr>
+                <w:rFonts w:ascii="Consolas" w:eastAsia="Noto Sans CJK SC Regular" w:hAnsi="Consolas" w:cs="Consolas"/>
+                <w:color w:val="000000"/>
+                <w:sz w:val="19"/>
+                <w:szCs w:val="19"/>
+                <w:lang w:eastAsia="zh-CN"/>
+              </w:rPr>
+              <w:t xml:space="preserve"> </w:t>
             </w:r>
             <w:r>
               <w:rPr>
@@ -10078,7 +10797,29 @@
                 <w:szCs w:val="19"/>
                 <w:lang w:eastAsia="zh-CN"/>
               </w:rPr>
-              <w:t xml:space="preserve">&amp; greek_winner4 = atalanta </w:t>
+              <w:t xml:space="preserve">&amp; greek_winner4 = </w:t>
+            </w:r>
+            <w:proofErr w:type="spellStart"/>
+            <w:r>
+              <w:rPr>
+                <w:rFonts w:ascii="Consolas" w:eastAsia="Noto Sans CJK SC Regular" w:hAnsi="Consolas" w:cs="Consolas"/>
+                <w:color w:val="000000"/>
+                <w:sz w:val="19"/>
+                <w:szCs w:val="19"/>
+                <w:lang w:eastAsia="zh-CN"/>
+              </w:rPr>
+              <w:t>atalanta</w:t>
+            </w:r>
+            <w:proofErr w:type="spellEnd"/>
+            <w:r>
+              <w:rPr>
+                <w:rFonts w:ascii="Consolas" w:eastAsia="Noto Sans CJK SC Regular" w:hAnsi="Consolas" w:cs="Consolas"/>
+                <w:color w:val="000000"/>
+                <w:sz w:val="19"/>
+                <w:szCs w:val="19"/>
+                <w:lang w:eastAsia="zh-CN"/>
+              </w:rPr>
+              <w:t xml:space="preserve"> </w:t>
             </w:r>
             <w:r>
               <w:rPr>
@@ -10098,7 +10839,29 @@
                 <w:szCs w:val="19"/>
                 <w:lang w:eastAsia="zh-CN"/>
               </w:rPr>
-              <w:t xml:space="preserve"> hippolyta;</w:t>
+              <w:t xml:space="preserve"> </w:t>
+            </w:r>
+            <w:proofErr w:type="spellStart"/>
+            <w:r>
+              <w:rPr>
+                <w:rFonts w:ascii="Consolas" w:eastAsia="Noto Sans CJK SC Regular" w:hAnsi="Consolas" w:cs="Consolas"/>
+                <w:color w:val="000000"/>
+                <w:sz w:val="19"/>
+                <w:szCs w:val="19"/>
+                <w:lang w:eastAsia="zh-CN"/>
+              </w:rPr>
+              <w:t>hippolyta</w:t>
+            </w:r>
+            <w:proofErr w:type="spellEnd"/>
+            <w:r>
+              <w:rPr>
+                <w:rFonts w:ascii="Consolas" w:eastAsia="Noto Sans CJK SC Regular" w:hAnsi="Consolas" w:cs="Consolas"/>
+                <w:color w:val="000000"/>
+                <w:sz w:val="19"/>
+                <w:szCs w:val="19"/>
+                <w:lang w:eastAsia="zh-CN"/>
+              </w:rPr>
+              <w:t>;</w:t>
             </w:r>
           </w:p>
           <w:p>
@@ -10154,7 +10917,29 @@
                 <w:szCs w:val="19"/>
                 <w:lang w:eastAsia="zh-CN"/>
               </w:rPr>
-              <w:t xml:space="preserve">  cout </w:t>
+              <w:t xml:space="preserve">  </w:t>
+            </w:r>
+            <w:proofErr w:type="spellStart"/>
+            <w:r>
+              <w:rPr>
+                <w:rFonts w:ascii="Consolas" w:eastAsia="Noto Sans CJK SC Regular" w:hAnsi="Consolas" w:cs="Consolas"/>
+                <w:color w:val="000000"/>
+                <w:sz w:val="19"/>
+                <w:szCs w:val="19"/>
+                <w:lang w:eastAsia="zh-CN"/>
+              </w:rPr>
+              <w:t>cout</w:t>
+            </w:r>
+            <w:proofErr w:type="spellEnd"/>
+            <w:r>
+              <w:rPr>
+                <w:rFonts w:ascii="Consolas" w:eastAsia="Noto Sans CJK SC Regular" w:hAnsi="Consolas" w:cs="Consolas"/>
+                <w:color w:val="000000"/>
+                <w:sz w:val="19"/>
+                <w:szCs w:val="19"/>
+                <w:lang w:eastAsia="zh-CN"/>
+              </w:rPr>
+              <w:t xml:space="preserve"> </w:t>
             </w:r>
             <w:r>
               <w:rPr>
@@ -10174,7 +10959,29 @@
                 <w:szCs w:val="19"/>
                 <w:lang w:eastAsia="zh-CN"/>
               </w:rPr>
-              <w:t xml:space="preserve"> endl </w:t>
+              <w:t xml:space="preserve"> </w:t>
+            </w:r>
+            <w:proofErr w:type="spellStart"/>
+            <w:r>
+              <w:rPr>
+                <w:rFonts w:ascii="Consolas" w:eastAsia="Noto Sans CJK SC Regular" w:hAnsi="Consolas" w:cs="Consolas"/>
+                <w:color w:val="000000"/>
+                <w:sz w:val="19"/>
+                <w:szCs w:val="19"/>
+                <w:lang w:eastAsia="zh-CN"/>
+              </w:rPr>
+              <w:t>endl</w:t>
+            </w:r>
+            <w:proofErr w:type="spellEnd"/>
+            <w:r>
+              <w:rPr>
+                <w:rFonts w:ascii="Consolas" w:eastAsia="Noto Sans CJK SC Regular" w:hAnsi="Consolas" w:cs="Consolas"/>
+                <w:color w:val="000000"/>
+                <w:sz w:val="19"/>
+                <w:szCs w:val="19"/>
+                <w:lang w:eastAsia="zh-CN"/>
+              </w:rPr>
+              <w:t xml:space="preserve"> </w:t>
             </w:r>
             <w:r>
               <w:rPr>
@@ -10234,7 +11041,29 @@
                 <w:szCs w:val="19"/>
                 <w:lang w:eastAsia="zh-CN"/>
               </w:rPr>
-              <w:t xml:space="preserve"> endl;</w:t>
+              <w:t xml:space="preserve"> </w:t>
+            </w:r>
+            <w:proofErr w:type="spellStart"/>
+            <w:r>
+              <w:rPr>
+                <w:rFonts w:ascii="Consolas" w:eastAsia="Noto Sans CJK SC Regular" w:hAnsi="Consolas" w:cs="Consolas"/>
+                <w:color w:val="000000"/>
+                <w:sz w:val="19"/>
+                <w:szCs w:val="19"/>
+                <w:lang w:eastAsia="zh-CN"/>
+              </w:rPr>
+              <w:t>endl</w:t>
+            </w:r>
+            <w:proofErr w:type="spellEnd"/>
+            <w:r>
+              <w:rPr>
+                <w:rFonts w:ascii="Consolas" w:eastAsia="Noto Sans CJK SC Regular" w:hAnsi="Consolas" w:cs="Consolas"/>
+                <w:color w:val="000000"/>
+                <w:sz w:val="19"/>
+                <w:szCs w:val="19"/>
+                <w:lang w:eastAsia="zh-CN"/>
+              </w:rPr>
+              <w:t>;</w:t>
             </w:r>
           </w:p>
           <w:p>
@@ -10302,7 +11131,18 @@
                 <w:szCs w:val="19"/>
                 <w:lang w:eastAsia="zh-CN"/>
               </w:rPr>
-              <w:t xml:space="preserve">&amp; greek_winner_semifinal1 = greek_winner1  </w:t>
+              <w:t>&amp; greek_winner_semifinal1 = greek_winner</w:t>
+            </w:r>
+            <w:proofErr w:type="gramStart"/>
+            <w:r>
+              <w:rPr>
+                <w:rFonts w:ascii="Consolas" w:eastAsia="Noto Sans CJK SC Regular" w:hAnsi="Consolas" w:cs="Consolas"/>
+                <w:color w:val="000000"/>
+                <w:sz w:val="19"/>
+                <w:szCs w:val="19"/>
+                <w:lang w:eastAsia="zh-CN"/>
+              </w:rPr>
+              <w:t xml:space="preserve">1  </w:t>
             </w:r>
             <w:r>
               <w:rPr>
@@ -10314,6 +11154,7 @@
               </w:rPr>
               <w:t>*</w:t>
             </w:r>
+            <w:proofErr w:type="gramEnd"/>
             <w:r>
               <w:rPr>
                 <w:rFonts w:ascii="Consolas" w:eastAsia="Noto Sans CJK SC Regular" w:hAnsi="Consolas" w:cs="Consolas"/>
@@ -10390,7 +11231,18 @@
                 <w:szCs w:val="19"/>
                 <w:lang w:eastAsia="zh-CN"/>
               </w:rPr>
-              <w:t xml:space="preserve">&amp; greek_winner_semifinal2 = greek_winner3  </w:t>
+              <w:t>&amp; greek_winner_semifinal2 = greek_winner</w:t>
+            </w:r>
+            <w:proofErr w:type="gramStart"/>
+            <w:r>
+              <w:rPr>
+                <w:rFonts w:ascii="Consolas" w:eastAsia="Noto Sans CJK SC Regular" w:hAnsi="Consolas" w:cs="Consolas"/>
+                <w:color w:val="000000"/>
+                <w:sz w:val="19"/>
+                <w:szCs w:val="19"/>
+                <w:lang w:eastAsia="zh-CN"/>
+              </w:rPr>
+              <w:t xml:space="preserve">3  </w:t>
             </w:r>
             <w:r>
               <w:rPr>
@@ -10402,6 +11254,7 @@
               </w:rPr>
               <w:t>*</w:t>
             </w:r>
+            <w:proofErr w:type="gramEnd"/>
             <w:r>
               <w:rPr>
                 <w:rFonts w:ascii="Consolas" w:eastAsia="Noto Sans CJK SC Regular" w:hAnsi="Consolas" w:cs="Consolas"/>
@@ -10456,7 +11309,29 @@
                 <w:szCs w:val="19"/>
                 <w:lang w:eastAsia="zh-CN"/>
               </w:rPr>
-              <w:t xml:space="preserve">  cout </w:t>
+              <w:t xml:space="preserve">  </w:t>
+            </w:r>
+            <w:proofErr w:type="spellStart"/>
+            <w:r>
+              <w:rPr>
+                <w:rFonts w:ascii="Consolas" w:eastAsia="Noto Sans CJK SC Regular" w:hAnsi="Consolas" w:cs="Consolas"/>
+                <w:color w:val="000000"/>
+                <w:sz w:val="19"/>
+                <w:szCs w:val="19"/>
+                <w:lang w:eastAsia="zh-CN"/>
+              </w:rPr>
+              <w:t>cout</w:t>
+            </w:r>
+            <w:proofErr w:type="spellEnd"/>
+            <w:r>
+              <w:rPr>
+                <w:rFonts w:ascii="Consolas" w:eastAsia="Noto Sans CJK SC Regular" w:hAnsi="Consolas" w:cs="Consolas"/>
+                <w:color w:val="000000"/>
+                <w:sz w:val="19"/>
+                <w:szCs w:val="19"/>
+                <w:lang w:eastAsia="zh-CN"/>
+              </w:rPr>
+              <w:t xml:space="preserve"> </w:t>
             </w:r>
             <w:r>
               <w:rPr>
@@ -10476,7 +11351,29 @@
                 <w:szCs w:val="19"/>
                 <w:lang w:eastAsia="zh-CN"/>
               </w:rPr>
-              <w:t xml:space="preserve"> endl </w:t>
+              <w:t xml:space="preserve"> </w:t>
+            </w:r>
+            <w:proofErr w:type="spellStart"/>
+            <w:r>
+              <w:rPr>
+                <w:rFonts w:ascii="Consolas" w:eastAsia="Noto Sans CJK SC Regular" w:hAnsi="Consolas" w:cs="Consolas"/>
+                <w:color w:val="000000"/>
+                <w:sz w:val="19"/>
+                <w:szCs w:val="19"/>
+                <w:lang w:eastAsia="zh-CN"/>
+              </w:rPr>
+              <w:t>endl</w:t>
+            </w:r>
+            <w:proofErr w:type="spellEnd"/>
+            <w:r>
+              <w:rPr>
+                <w:rFonts w:ascii="Consolas" w:eastAsia="Noto Sans CJK SC Regular" w:hAnsi="Consolas" w:cs="Consolas"/>
+                <w:color w:val="000000"/>
+                <w:sz w:val="19"/>
+                <w:szCs w:val="19"/>
+                <w:lang w:eastAsia="zh-CN"/>
+              </w:rPr>
+              <w:t xml:space="preserve"> </w:t>
             </w:r>
             <w:r>
               <w:rPr>
@@ -10536,7 +11433,29 @@
                 <w:szCs w:val="19"/>
                 <w:lang w:eastAsia="zh-CN"/>
               </w:rPr>
-              <w:t xml:space="preserve"> endl;</w:t>
+              <w:t xml:space="preserve"> </w:t>
+            </w:r>
+            <w:proofErr w:type="spellStart"/>
+            <w:r>
+              <w:rPr>
+                <w:rFonts w:ascii="Consolas" w:eastAsia="Noto Sans CJK SC Regular" w:hAnsi="Consolas" w:cs="Consolas"/>
+                <w:color w:val="000000"/>
+                <w:sz w:val="19"/>
+                <w:szCs w:val="19"/>
+                <w:lang w:eastAsia="zh-CN"/>
+              </w:rPr>
+              <w:t>endl</w:t>
+            </w:r>
+            <w:proofErr w:type="spellEnd"/>
+            <w:r>
+              <w:rPr>
+                <w:rFonts w:ascii="Consolas" w:eastAsia="Noto Sans CJK SC Regular" w:hAnsi="Consolas" w:cs="Consolas"/>
+                <w:color w:val="000000"/>
+                <w:sz w:val="19"/>
+                <w:szCs w:val="19"/>
+                <w:lang w:eastAsia="zh-CN"/>
+              </w:rPr>
+              <w:t>;</w:t>
             </w:r>
           </w:p>
           <w:p>
@@ -10604,7 +11523,29 @@
                 <w:szCs w:val="19"/>
                 <w:lang w:eastAsia="zh-CN"/>
               </w:rPr>
-              <w:t xml:space="preserve">&amp; greek_final = greek_winner_semifinal1 </w:t>
+              <w:t xml:space="preserve">&amp; </w:t>
+            </w:r>
+            <w:proofErr w:type="spellStart"/>
+            <w:r>
+              <w:rPr>
+                <w:rFonts w:ascii="Consolas" w:eastAsia="Noto Sans CJK SC Regular" w:hAnsi="Consolas" w:cs="Consolas"/>
+                <w:color w:val="000000"/>
+                <w:sz w:val="19"/>
+                <w:szCs w:val="19"/>
+                <w:lang w:eastAsia="zh-CN"/>
+              </w:rPr>
+              <w:t>greek_final</w:t>
+            </w:r>
+            <w:proofErr w:type="spellEnd"/>
+            <w:r>
+              <w:rPr>
+                <w:rFonts w:ascii="Consolas" w:eastAsia="Noto Sans CJK SC Regular" w:hAnsi="Consolas" w:cs="Consolas"/>
+                <w:color w:val="000000"/>
+                <w:sz w:val="19"/>
+                <w:szCs w:val="19"/>
+                <w:lang w:eastAsia="zh-CN"/>
+              </w:rPr>
+              <w:t xml:space="preserve"> = greek_winner_semifinal1 </w:t>
             </w:r>
             <w:r>
               <w:rPr>
@@ -10670,7 +11611,29 @@
                 <w:szCs w:val="19"/>
                 <w:lang w:eastAsia="zh-CN"/>
               </w:rPr>
-              <w:t xml:space="preserve">  line(60);</w:t>
+              <w:t xml:space="preserve">  </w:t>
+            </w:r>
+            <w:proofErr w:type="gramStart"/>
+            <w:r>
+              <w:rPr>
+                <w:rFonts w:ascii="Consolas" w:eastAsia="Noto Sans CJK SC Regular" w:hAnsi="Consolas" w:cs="Consolas"/>
+                <w:color w:val="000000"/>
+                <w:sz w:val="19"/>
+                <w:szCs w:val="19"/>
+                <w:lang w:eastAsia="zh-CN"/>
+              </w:rPr>
+              <w:t>line(</w:t>
+            </w:r>
+            <w:proofErr w:type="gramEnd"/>
+            <w:r>
+              <w:rPr>
+                <w:rFonts w:ascii="Consolas" w:eastAsia="Noto Sans CJK SC Regular" w:hAnsi="Consolas" w:cs="Consolas"/>
+                <w:color w:val="000000"/>
+                <w:sz w:val="19"/>
+                <w:szCs w:val="19"/>
+                <w:lang w:eastAsia="zh-CN"/>
+              </w:rPr>
+              <w:t>60);</w:t>
             </w:r>
           </w:p>
           <w:p>
@@ -10698,7 +11661,29 @@
                 <w:szCs w:val="19"/>
                 <w:lang w:eastAsia="zh-CN"/>
               </w:rPr>
-              <w:t xml:space="preserve">  cout </w:t>
+              <w:t xml:space="preserve">  </w:t>
+            </w:r>
+            <w:proofErr w:type="spellStart"/>
+            <w:r>
+              <w:rPr>
+                <w:rFonts w:ascii="Consolas" w:eastAsia="Noto Sans CJK SC Regular" w:hAnsi="Consolas" w:cs="Consolas"/>
+                <w:color w:val="000000"/>
+                <w:sz w:val="19"/>
+                <w:szCs w:val="19"/>
+                <w:lang w:eastAsia="zh-CN"/>
+              </w:rPr>
+              <w:t>cout</w:t>
+            </w:r>
+            <w:proofErr w:type="spellEnd"/>
+            <w:r>
+              <w:rPr>
+                <w:rFonts w:ascii="Consolas" w:eastAsia="Noto Sans CJK SC Regular" w:hAnsi="Consolas" w:cs="Consolas"/>
+                <w:color w:val="000000"/>
+                <w:sz w:val="19"/>
+                <w:szCs w:val="19"/>
+                <w:lang w:eastAsia="zh-CN"/>
+              </w:rPr>
+              <w:t xml:space="preserve"> </w:t>
             </w:r>
             <w:r>
               <w:rPr>
@@ -10718,7 +11703,29 @@
                 <w:szCs w:val="19"/>
                 <w:lang w:eastAsia="zh-CN"/>
               </w:rPr>
-              <w:t xml:space="preserve"> endl </w:t>
+              <w:t xml:space="preserve"> </w:t>
+            </w:r>
+            <w:proofErr w:type="spellStart"/>
+            <w:r>
+              <w:rPr>
+                <w:rFonts w:ascii="Consolas" w:eastAsia="Noto Sans CJK SC Regular" w:hAnsi="Consolas" w:cs="Consolas"/>
+                <w:color w:val="000000"/>
+                <w:sz w:val="19"/>
+                <w:szCs w:val="19"/>
+                <w:lang w:eastAsia="zh-CN"/>
+              </w:rPr>
+              <w:t>endl</w:t>
+            </w:r>
+            <w:proofErr w:type="spellEnd"/>
+            <w:r>
+              <w:rPr>
+                <w:rFonts w:ascii="Consolas" w:eastAsia="Noto Sans CJK SC Regular" w:hAnsi="Consolas" w:cs="Consolas"/>
+                <w:color w:val="000000"/>
+                <w:sz w:val="19"/>
+                <w:szCs w:val="19"/>
+                <w:lang w:eastAsia="zh-CN"/>
+              </w:rPr>
+              <w:t xml:space="preserve"> </w:t>
             </w:r>
             <w:r>
               <w:rPr>
@@ -10748,7 +11755,29 @@
                 <w:szCs w:val="19"/>
                 <w:lang w:eastAsia="zh-CN"/>
               </w:rPr>
-              <w:t>"Comic book SuperHeros"</w:t>
+              <w:t xml:space="preserve">"Comic book </w:t>
+            </w:r>
+            <w:proofErr w:type="spellStart"/>
+            <w:r>
+              <w:rPr>
+                <w:rFonts w:ascii="Consolas" w:eastAsia="Noto Sans CJK SC Regular" w:hAnsi="Consolas" w:cs="Consolas"/>
+                <w:color w:val="A31515"/>
+                <w:sz w:val="19"/>
+                <w:szCs w:val="19"/>
+                <w:lang w:eastAsia="zh-CN"/>
+              </w:rPr>
+              <w:t>SuperHeros</w:t>
+            </w:r>
+            <w:proofErr w:type="spellEnd"/>
+            <w:r>
+              <w:rPr>
+                <w:rFonts w:ascii="Consolas" w:eastAsia="Noto Sans CJK SC Regular" w:hAnsi="Consolas" w:cs="Consolas"/>
+                <w:color w:val="A31515"/>
+                <w:sz w:val="19"/>
+                <w:szCs w:val="19"/>
+                <w:lang w:eastAsia="zh-CN"/>
+              </w:rPr>
+              <w:t>"</w:t>
             </w:r>
             <w:r>
               <w:rPr>
@@ -10816,6 +11845,7 @@
               </w:rPr>
               <w:t xml:space="preserve">  </w:t>
             </w:r>
+            <w:proofErr w:type="spellStart"/>
             <w:r>
               <w:rPr>
                 <w:rFonts w:ascii="Consolas" w:eastAsia="Noto Sans CJK SC Regular" w:hAnsi="Consolas" w:cs="Consolas"/>
@@ -10826,16 +11856,29 @@
               </w:rPr>
               <w:t>SuperHero</w:t>
             </w:r>
-            <w:r>
-              <w:rPr>
-                <w:rFonts w:ascii="Consolas" w:eastAsia="Noto Sans CJK SC Regular" w:hAnsi="Consolas" w:cs="Consolas"/>
-                <w:color w:val="000000"/>
-                <w:sz w:val="19"/>
-                <w:szCs w:val="19"/>
-                <w:lang w:eastAsia="zh-CN"/>
-              </w:rPr>
-              <w:t xml:space="preserve"> superman    (</w:t>
-            </w:r>
+            <w:proofErr w:type="spellEnd"/>
+            <w:r>
+              <w:rPr>
+                <w:rFonts w:ascii="Consolas" w:eastAsia="Noto Sans CJK SC Regular" w:hAnsi="Consolas" w:cs="Consolas"/>
+                <w:color w:val="000000"/>
+                <w:sz w:val="19"/>
+                <w:szCs w:val="19"/>
+                <w:lang w:eastAsia="zh-CN"/>
+              </w:rPr>
+              <w:t xml:space="preserve"> superman </w:t>
+            </w:r>
+            <w:proofErr w:type="gramStart"/>
+            <w:r>
+              <w:rPr>
+                <w:rFonts w:ascii="Consolas" w:eastAsia="Noto Sans CJK SC Regular" w:hAnsi="Consolas" w:cs="Consolas"/>
+                <w:color w:val="000000"/>
+                <w:sz w:val="19"/>
+                <w:szCs w:val="19"/>
+                <w:lang w:eastAsia="zh-CN"/>
+              </w:rPr>
+              <w:t xml:space="preserve">   (</w:t>
+            </w:r>
+            <w:proofErr w:type="gramEnd"/>
             <w:r>
               <w:rPr>
                 <w:rFonts w:ascii="Consolas" w:eastAsia="Noto Sans CJK SC Regular" w:hAnsi="Consolas" w:cs="Consolas"/>
@@ -10884,6 +11927,7 @@
               </w:rPr>
               <w:t xml:space="preserve">  </w:t>
             </w:r>
+            <w:proofErr w:type="spellStart"/>
             <w:r>
               <w:rPr>
                 <w:rFonts w:ascii="Consolas" w:eastAsia="Noto Sans CJK SC Regular" w:hAnsi="Consolas" w:cs="Consolas"/>
@@ -10894,16 +11938,29 @@
               </w:rPr>
               <w:t>SuperHero</w:t>
             </w:r>
-            <w:r>
-              <w:rPr>
-                <w:rFonts w:ascii="Consolas" w:eastAsia="Noto Sans CJK SC Regular" w:hAnsi="Consolas" w:cs="Consolas"/>
-                <w:color w:val="000000"/>
-                <w:sz w:val="19"/>
-                <w:szCs w:val="19"/>
-                <w:lang w:eastAsia="zh-CN"/>
-              </w:rPr>
-              <w:t xml:space="preserve"> hulk        (</w:t>
-            </w:r>
+            <w:proofErr w:type="spellEnd"/>
+            <w:r>
+              <w:rPr>
+                <w:rFonts w:ascii="Consolas" w:eastAsia="Noto Sans CJK SC Regular" w:hAnsi="Consolas" w:cs="Consolas"/>
+                <w:color w:val="000000"/>
+                <w:sz w:val="19"/>
+                <w:szCs w:val="19"/>
+                <w:lang w:eastAsia="zh-CN"/>
+              </w:rPr>
+              <w:t xml:space="preserve"> hulk     </w:t>
+            </w:r>
+            <w:proofErr w:type="gramStart"/>
+            <w:r>
+              <w:rPr>
+                <w:rFonts w:ascii="Consolas" w:eastAsia="Noto Sans CJK SC Regular" w:hAnsi="Consolas" w:cs="Consolas"/>
+                <w:color w:val="000000"/>
+                <w:sz w:val="19"/>
+                <w:szCs w:val="19"/>
+                <w:lang w:eastAsia="zh-CN"/>
+              </w:rPr>
+              <w:t xml:space="preserve">   (</w:t>
+            </w:r>
+            <w:proofErr w:type="gramEnd"/>
             <w:r>
               <w:rPr>
                 <w:rFonts w:ascii="Consolas" w:eastAsia="Noto Sans CJK SC Regular" w:hAnsi="Consolas" w:cs="Consolas"/>
@@ -10912,7 +11969,29 @@
                 <w:szCs w:val="19"/>
                 <w:lang w:eastAsia="zh-CN"/>
               </w:rPr>
-              <w:t>"The_Hulk"</w:t>
+              <w:t>"</w:t>
+            </w:r>
+            <w:proofErr w:type="spellStart"/>
+            <w:r>
+              <w:rPr>
+                <w:rFonts w:ascii="Consolas" w:eastAsia="Noto Sans CJK SC Regular" w:hAnsi="Consolas" w:cs="Consolas"/>
+                <w:color w:val="A31515"/>
+                <w:sz w:val="19"/>
+                <w:szCs w:val="19"/>
+                <w:lang w:eastAsia="zh-CN"/>
+              </w:rPr>
+              <w:t>The_Hulk</w:t>
+            </w:r>
+            <w:proofErr w:type="spellEnd"/>
+            <w:r>
+              <w:rPr>
+                <w:rFonts w:ascii="Consolas" w:eastAsia="Noto Sans CJK SC Regular" w:hAnsi="Consolas" w:cs="Consolas"/>
+                <w:color w:val="A31515"/>
+                <w:sz w:val="19"/>
+                <w:szCs w:val="19"/>
+                <w:lang w:eastAsia="zh-CN"/>
+              </w:rPr>
+              <w:t>"</w:t>
             </w:r>
             <w:r>
               <w:rPr>
@@ -10952,6 +12031,7 @@
               </w:rPr>
               <w:t xml:space="preserve">  </w:t>
             </w:r>
+            <w:proofErr w:type="spellStart"/>
             <w:r>
               <w:rPr>
                 <w:rFonts w:ascii="Consolas" w:eastAsia="Noto Sans CJK SC Regular" w:hAnsi="Consolas" w:cs="Consolas"/>
@@ -10962,15 +12042,38 @@
               </w:rPr>
               <w:t>SuperHero</w:t>
             </w:r>
-            <w:r>
-              <w:rPr>
-                <w:rFonts w:ascii="Consolas" w:eastAsia="Noto Sans CJK SC Regular" w:hAnsi="Consolas" w:cs="Consolas"/>
-                <w:color w:val="000000"/>
-                <w:sz w:val="19"/>
-                <w:szCs w:val="19"/>
-                <w:lang w:eastAsia="zh-CN"/>
-              </w:rPr>
-              <w:t xml:space="preserve"> wonderwoman (</w:t>
+            <w:proofErr w:type="spellEnd"/>
+            <w:r>
+              <w:rPr>
+                <w:rFonts w:ascii="Consolas" w:eastAsia="Noto Sans CJK SC Regular" w:hAnsi="Consolas" w:cs="Consolas"/>
+                <w:color w:val="000000"/>
+                <w:sz w:val="19"/>
+                <w:szCs w:val="19"/>
+                <w:lang w:eastAsia="zh-CN"/>
+              </w:rPr>
+              <w:t xml:space="preserve"> </w:t>
+            </w:r>
+            <w:proofErr w:type="spellStart"/>
+            <w:r>
+              <w:rPr>
+                <w:rFonts w:ascii="Consolas" w:eastAsia="Noto Sans CJK SC Regular" w:hAnsi="Consolas" w:cs="Consolas"/>
+                <w:color w:val="000000"/>
+                <w:sz w:val="19"/>
+                <w:szCs w:val="19"/>
+                <w:lang w:eastAsia="zh-CN"/>
+              </w:rPr>
+              <w:t>wonderwoman</w:t>
+            </w:r>
+            <w:proofErr w:type="spellEnd"/>
+            <w:r>
+              <w:rPr>
+                <w:rFonts w:ascii="Consolas" w:eastAsia="Noto Sans CJK SC Regular" w:hAnsi="Consolas" w:cs="Consolas"/>
+                <w:color w:val="000000"/>
+                <w:sz w:val="19"/>
+                <w:szCs w:val="19"/>
+                <w:lang w:eastAsia="zh-CN"/>
+              </w:rPr>
+              <w:t xml:space="preserve"> (</w:t>
             </w:r>
             <w:r>
               <w:rPr>
@@ -10980,17 +12083,51 @@
                 <w:szCs w:val="19"/>
                 <w:lang w:eastAsia="zh-CN"/>
               </w:rPr>
-              <w:t>"WonderWoman"</w:t>
-            </w:r>
-            <w:r>
-              <w:rPr>
-                <w:rFonts w:ascii="Consolas" w:eastAsia="Noto Sans CJK SC Regular" w:hAnsi="Consolas" w:cs="Consolas"/>
-                <w:color w:val="000000"/>
-                <w:sz w:val="19"/>
-                <w:szCs w:val="19"/>
-                <w:lang w:eastAsia="zh-CN"/>
-              </w:rPr>
-              <w:t>,   80, 5, 10, 10) ;</w:t>
+              <w:t>"</w:t>
+            </w:r>
+            <w:proofErr w:type="spellStart"/>
+            <w:r>
+              <w:rPr>
+                <w:rFonts w:ascii="Consolas" w:eastAsia="Noto Sans CJK SC Regular" w:hAnsi="Consolas" w:cs="Consolas"/>
+                <w:color w:val="A31515"/>
+                <w:sz w:val="19"/>
+                <w:szCs w:val="19"/>
+                <w:lang w:eastAsia="zh-CN"/>
+              </w:rPr>
+              <w:t>WonderWoman</w:t>
+            </w:r>
+            <w:proofErr w:type="spellEnd"/>
+            <w:proofErr w:type="gramStart"/>
+            <w:r>
+              <w:rPr>
+                <w:rFonts w:ascii="Consolas" w:eastAsia="Noto Sans CJK SC Regular" w:hAnsi="Consolas" w:cs="Consolas"/>
+                <w:color w:val="A31515"/>
+                <w:sz w:val="19"/>
+                <w:szCs w:val="19"/>
+                <w:lang w:eastAsia="zh-CN"/>
+              </w:rPr>
+              <w:t>"</w:t>
+            </w:r>
+            <w:r>
+              <w:rPr>
+                <w:rFonts w:ascii="Consolas" w:eastAsia="Noto Sans CJK SC Regular" w:hAnsi="Consolas" w:cs="Consolas"/>
+                <w:color w:val="000000"/>
+                <w:sz w:val="19"/>
+                <w:szCs w:val="19"/>
+                <w:lang w:eastAsia="zh-CN"/>
+              </w:rPr>
+              <w:t xml:space="preserve">,   </w:t>
+            </w:r>
+            <w:proofErr w:type="gramEnd"/>
+            <w:r>
+              <w:rPr>
+                <w:rFonts w:ascii="Consolas" w:eastAsia="Noto Sans CJK SC Regular" w:hAnsi="Consolas" w:cs="Consolas"/>
+                <w:color w:val="000000"/>
+                <w:sz w:val="19"/>
+                <w:szCs w:val="19"/>
+                <w:lang w:eastAsia="zh-CN"/>
+              </w:rPr>
+              <w:t>80, 5, 10, 10) ;</w:t>
             </w:r>
           </w:p>
           <w:p>
@@ -11020,6 +12157,7 @@
               </w:rPr>
               <w:t xml:space="preserve">  </w:t>
             </w:r>
+            <w:proofErr w:type="spellStart"/>
             <w:r>
               <w:rPr>
                 <w:rFonts w:ascii="Consolas" w:eastAsia="Noto Sans CJK SC Regular" w:hAnsi="Consolas" w:cs="Consolas"/>
@@ -11030,16 +12168,29 @@
               </w:rPr>
               <w:t>SuperHero</w:t>
             </w:r>
-            <w:r>
-              <w:rPr>
-                <w:rFonts w:ascii="Consolas" w:eastAsia="Noto Sans CJK SC Regular" w:hAnsi="Consolas" w:cs="Consolas"/>
-                <w:color w:val="000000"/>
-                <w:sz w:val="19"/>
-                <w:szCs w:val="19"/>
-                <w:lang w:eastAsia="zh-CN"/>
-              </w:rPr>
-              <w:t xml:space="preserve"> raven       (</w:t>
-            </w:r>
+            <w:proofErr w:type="spellEnd"/>
+            <w:r>
+              <w:rPr>
+                <w:rFonts w:ascii="Consolas" w:eastAsia="Noto Sans CJK SC Regular" w:hAnsi="Consolas" w:cs="Consolas"/>
+                <w:color w:val="000000"/>
+                <w:sz w:val="19"/>
+                <w:szCs w:val="19"/>
+                <w:lang w:eastAsia="zh-CN"/>
+              </w:rPr>
+              <w:t xml:space="preserve"> raven    </w:t>
+            </w:r>
+            <w:proofErr w:type="gramStart"/>
+            <w:r>
+              <w:rPr>
+                <w:rFonts w:ascii="Consolas" w:eastAsia="Noto Sans CJK SC Regular" w:hAnsi="Consolas" w:cs="Consolas"/>
+                <w:color w:val="000000"/>
+                <w:sz w:val="19"/>
+                <w:szCs w:val="19"/>
+                <w:lang w:eastAsia="zh-CN"/>
+              </w:rPr>
+              <w:t xml:space="preserve">   (</w:t>
+            </w:r>
+            <w:proofErr w:type="gramEnd"/>
             <w:r>
               <w:rPr>
                 <w:rFonts w:ascii="Consolas" w:eastAsia="Noto Sans CJK SC Regular" w:hAnsi="Consolas" w:cs="Consolas"/>
@@ -11114,7 +12265,29 @@
                 <w:szCs w:val="19"/>
                 <w:lang w:eastAsia="zh-CN"/>
               </w:rPr>
-              <w:t xml:space="preserve">  cout </w:t>
+              <w:t xml:space="preserve">  </w:t>
+            </w:r>
+            <w:proofErr w:type="spellStart"/>
+            <w:r>
+              <w:rPr>
+                <w:rFonts w:ascii="Consolas" w:eastAsia="Noto Sans CJK SC Regular" w:hAnsi="Consolas" w:cs="Consolas"/>
+                <w:color w:val="000000"/>
+                <w:sz w:val="19"/>
+                <w:szCs w:val="19"/>
+                <w:lang w:eastAsia="zh-CN"/>
+              </w:rPr>
+              <w:t>cout</w:t>
+            </w:r>
+            <w:proofErr w:type="spellEnd"/>
+            <w:r>
+              <w:rPr>
+                <w:rFonts w:ascii="Consolas" w:eastAsia="Noto Sans CJK SC Regular" w:hAnsi="Consolas" w:cs="Consolas"/>
+                <w:color w:val="000000"/>
+                <w:sz w:val="19"/>
+                <w:szCs w:val="19"/>
+                <w:lang w:eastAsia="zh-CN"/>
+              </w:rPr>
+              <w:t xml:space="preserve"> </w:t>
             </w:r>
             <w:r>
               <w:rPr>
@@ -11134,7 +12307,29 @@
                 <w:szCs w:val="19"/>
                 <w:lang w:eastAsia="zh-CN"/>
               </w:rPr>
-              <w:t xml:space="preserve"> endl </w:t>
+              <w:t xml:space="preserve"> </w:t>
+            </w:r>
+            <w:proofErr w:type="spellStart"/>
+            <w:r>
+              <w:rPr>
+                <w:rFonts w:ascii="Consolas" w:eastAsia="Noto Sans CJK SC Regular" w:hAnsi="Consolas" w:cs="Consolas"/>
+                <w:color w:val="000000"/>
+                <w:sz w:val="19"/>
+                <w:szCs w:val="19"/>
+                <w:lang w:eastAsia="zh-CN"/>
+              </w:rPr>
+              <w:t>endl</w:t>
+            </w:r>
+            <w:proofErr w:type="spellEnd"/>
+            <w:r>
+              <w:rPr>
+                <w:rFonts w:ascii="Consolas" w:eastAsia="Noto Sans CJK SC Regular" w:hAnsi="Consolas" w:cs="Consolas"/>
+                <w:color w:val="000000"/>
+                <w:sz w:val="19"/>
+                <w:szCs w:val="19"/>
+                <w:lang w:eastAsia="zh-CN"/>
+              </w:rPr>
+              <w:t xml:space="preserve"> </w:t>
             </w:r>
             <w:r>
               <w:rPr>
@@ -11194,7 +12389,29 @@
                 <w:szCs w:val="19"/>
                 <w:lang w:eastAsia="zh-CN"/>
               </w:rPr>
-              <w:t xml:space="preserve"> endl;</w:t>
+              <w:t xml:space="preserve"> </w:t>
+            </w:r>
+            <w:proofErr w:type="spellStart"/>
+            <w:r>
+              <w:rPr>
+                <w:rFonts w:ascii="Consolas" w:eastAsia="Noto Sans CJK SC Regular" w:hAnsi="Consolas" w:cs="Consolas"/>
+                <w:color w:val="000000"/>
+                <w:sz w:val="19"/>
+                <w:szCs w:val="19"/>
+                <w:lang w:eastAsia="zh-CN"/>
+              </w:rPr>
+              <w:t>endl</w:t>
+            </w:r>
+            <w:proofErr w:type="spellEnd"/>
+            <w:r>
+              <w:rPr>
+                <w:rFonts w:ascii="Consolas" w:eastAsia="Noto Sans CJK SC Regular" w:hAnsi="Consolas" w:cs="Consolas"/>
+                <w:color w:val="000000"/>
+                <w:sz w:val="19"/>
+                <w:szCs w:val="19"/>
+                <w:lang w:eastAsia="zh-CN"/>
+              </w:rPr>
+              <w:t>;</w:t>
             </w:r>
           </w:p>
           <w:p>
@@ -11244,6 +12461,7 @@
               </w:rPr>
               <w:t xml:space="preserve"> </w:t>
             </w:r>
+            <w:proofErr w:type="spellStart"/>
             <w:r>
               <w:rPr>
                 <w:rFonts w:ascii="Consolas" w:eastAsia="Noto Sans CJK SC Regular" w:hAnsi="Consolas" w:cs="Consolas"/>
@@ -11254,6 +12472,7 @@
               </w:rPr>
               <w:t>SuperHero</w:t>
             </w:r>
+            <w:proofErr w:type="spellEnd"/>
             <w:r>
               <w:rPr>
                 <w:rFonts w:ascii="Consolas" w:eastAsia="Noto Sans CJK SC Regular" w:hAnsi="Consolas" w:cs="Consolas"/>
@@ -11332,6 +12551,7 @@
               </w:rPr>
               <w:t xml:space="preserve"> </w:t>
             </w:r>
+            <w:proofErr w:type="spellStart"/>
             <w:r>
               <w:rPr>
                 <w:rFonts w:ascii="Consolas" w:eastAsia="Noto Sans CJK SC Regular" w:hAnsi="Consolas" w:cs="Consolas"/>
@@ -11342,15 +12562,38 @@
               </w:rPr>
               <w:t>SuperHero</w:t>
             </w:r>
-            <w:r>
-              <w:rPr>
-                <w:rFonts w:ascii="Consolas" w:eastAsia="Noto Sans CJK SC Regular" w:hAnsi="Consolas" w:cs="Consolas"/>
-                <w:color w:val="000000"/>
-                <w:sz w:val="19"/>
-                <w:szCs w:val="19"/>
-                <w:lang w:eastAsia="zh-CN"/>
-              </w:rPr>
-              <w:t xml:space="preserve">&amp; comic_winner2 = wonderwoman </w:t>
+            <w:proofErr w:type="spellEnd"/>
+            <w:r>
+              <w:rPr>
+                <w:rFonts w:ascii="Consolas" w:eastAsia="Noto Sans CJK SC Regular" w:hAnsi="Consolas" w:cs="Consolas"/>
+                <w:color w:val="000000"/>
+                <w:sz w:val="19"/>
+                <w:szCs w:val="19"/>
+                <w:lang w:eastAsia="zh-CN"/>
+              </w:rPr>
+              <w:t xml:space="preserve">&amp; comic_winner2 = </w:t>
+            </w:r>
+            <w:proofErr w:type="spellStart"/>
+            <w:r>
+              <w:rPr>
+                <w:rFonts w:ascii="Consolas" w:eastAsia="Noto Sans CJK SC Regular" w:hAnsi="Consolas" w:cs="Consolas"/>
+                <w:color w:val="000000"/>
+                <w:sz w:val="19"/>
+                <w:szCs w:val="19"/>
+                <w:lang w:eastAsia="zh-CN"/>
+              </w:rPr>
+              <w:t>wonderwoman</w:t>
+            </w:r>
+            <w:proofErr w:type="spellEnd"/>
+            <w:r>
+              <w:rPr>
+                <w:rFonts w:ascii="Consolas" w:eastAsia="Noto Sans CJK SC Regular" w:hAnsi="Consolas" w:cs="Consolas"/>
+                <w:color w:val="000000"/>
+                <w:sz w:val="19"/>
+                <w:szCs w:val="19"/>
+                <w:lang w:eastAsia="zh-CN"/>
+              </w:rPr>
+              <w:t xml:space="preserve"> </w:t>
             </w:r>
             <w:r>
               <w:rPr>
@@ -11416,7 +12659,29 @@
                 <w:szCs w:val="19"/>
                 <w:lang w:eastAsia="zh-CN"/>
               </w:rPr>
-              <w:t xml:space="preserve">  cout </w:t>
+              <w:t xml:space="preserve">  </w:t>
+            </w:r>
+            <w:proofErr w:type="spellStart"/>
+            <w:r>
+              <w:rPr>
+                <w:rFonts w:ascii="Consolas" w:eastAsia="Noto Sans CJK SC Regular" w:hAnsi="Consolas" w:cs="Consolas"/>
+                <w:color w:val="000000"/>
+                <w:sz w:val="19"/>
+                <w:szCs w:val="19"/>
+                <w:lang w:eastAsia="zh-CN"/>
+              </w:rPr>
+              <w:t>cout</w:t>
+            </w:r>
+            <w:proofErr w:type="spellEnd"/>
+            <w:r>
+              <w:rPr>
+                <w:rFonts w:ascii="Consolas" w:eastAsia="Noto Sans CJK SC Regular" w:hAnsi="Consolas" w:cs="Consolas"/>
+                <w:color w:val="000000"/>
+                <w:sz w:val="19"/>
+                <w:szCs w:val="19"/>
+                <w:lang w:eastAsia="zh-CN"/>
+              </w:rPr>
+              <w:t xml:space="preserve"> </w:t>
             </w:r>
             <w:r>
               <w:rPr>
@@ -11436,7 +12701,29 @@
                 <w:szCs w:val="19"/>
                 <w:lang w:eastAsia="zh-CN"/>
               </w:rPr>
-              <w:t xml:space="preserve"> endl </w:t>
+              <w:t xml:space="preserve"> </w:t>
+            </w:r>
+            <w:proofErr w:type="spellStart"/>
+            <w:r>
+              <w:rPr>
+                <w:rFonts w:ascii="Consolas" w:eastAsia="Noto Sans CJK SC Regular" w:hAnsi="Consolas" w:cs="Consolas"/>
+                <w:color w:val="000000"/>
+                <w:sz w:val="19"/>
+                <w:szCs w:val="19"/>
+                <w:lang w:eastAsia="zh-CN"/>
+              </w:rPr>
+              <w:t>endl</w:t>
+            </w:r>
+            <w:proofErr w:type="spellEnd"/>
+            <w:r>
+              <w:rPr>
+                <w:rFonts w:ascii="Consolas" w:eastAsia="Noto Sans CJK SC Regular" w:hAnsi="Consolas" w:cs="Consolas"/>
+                <w:color w:val="000000"/>
+                <w:sz w:val="19"/>
+                <w:szCs w:val="19"/>
+                <w:lang w:eastAsia="zh-CN"/>
+              </w:rPr>
+              <w:t xml:space="preserve"> </w:t>
             </w:r>
             <w:r>
               <w:rPr>
@@ -11496,7 +12783,29 @@
                 <w:szCs w:val="19"/>
                 <w:lang w:eastAsia="zh-CN"/>
               </w:rPr>
-              <w:t xml:space="preserve"> endl;</w:t>
+              <w:t xml:space="preserve"> </w:t>
+            </w:r>
+            <w:proofErr w:type="spellStart"/>
+            <w:r>
+              <w:rPr>
+                <w:rFonts w:ascii="Consolas" w:eastAsia="Noto Sans CJK SC Regular" w:hAnsi="Consolas" w:cs="Consolas"/>
+                <w:color w:val="000000"/>
+                <w:sz w:val="19"/>
+                <w:szCs w:val="19"/>
+                <w:lang w:eastAsia="zh-CN"/>
+              </w:rPr>
+              <w:t>endl</w:t>
+            </w:r>
+            <w:proofErr w:type="spellEnd"/>
+            <w:r>
+              <w:rPr>
+                <w:rFonts w:ascii="Consolas" w:eastAsia="Noto Sans CJK SC Regular" w:hAnsi="Consolas" w:cs="Consolas"/>
+                <w:color w:val="000000"/>
+                <w:sz w:val="19"/>
+                <w:szCs w:val="19"/>
+                <w:lang w:eastAsia="zh-CN"/>
+              </w:rPr>
+              <w:t>;</w:t>
             </w:r>
           </w:p>
           <w:p>
@@ -11546,6 +12855,7 @@
               </w:rPr>
               <w:t xml:space="preserve"> </w:t>
             </w:r>
+            <w:proofErr w:type="spellStart"/>
             <w:r>
               <w:rPr>
                 <w:rFonts w:ascii="Consolas" w:eastAsia="Noto Sans CJK SC Regular" w:hAnsi="Consolas" w:cs="Consolas"/>
@@ -11556,15 +12866,38 @@
               </w:rPr>
               <w:t>SuperHero</w:t>
             </w:r>
-            <w:r>
-              <w:rPr>
-                <w:rFonts w:ascii="Consolas" w:eastAsia="Noto Sans CJK SC Regular" w:hAnsi="Consolas" w:cs="Consolas"/>
-                <w:color w:val="000000"/>
-                <w:sz w:val="19"/>
-                <w:szCs w:val="19"/>
-                <w:lang w:eastAsia="zh-CN"/>
-              </w:rPr>
-              <w:t xml:space="preserve">&amp; comic_final = comic_winner1 </w:t>
+            <w:proofErr w:type="spellEnd"/>
+            <w:r>
+              <w:rPr>
+                <w:rFonts w:ascii="Consolas" w:eastAsia="Noto Sans CJK SC Regular" w:hAnsi="Consolas" w:cs="Consolas"/>
+                <w:color w:val="000000"/>
+                <w:sz w:val="19"/>
+                <w:szCs w:val="19"/>
+                <w:lang w:eastAsia="zh-CN"/>
+              </w:rPr>
+              <w:t xml:space="preserve">&amp; </w:t>
+            </w:r>
+            <w:proofErr w:type="spellStart"/>
+            <w:r>
+              <w:rPr>
+                <w:rFonts w:ascii="Consolas" w:eastAsia="Noto Sans CJK SC Regular" w:hAnsi="Consolas" w:cs="Consolas"/>
+                <w:color w:val="000000"/>
+                <w:sz w:val="19"/>
+                <w:szCs w:val="19"/>
+                <w:lang w:eastAsia="zh-CN"/>
+              </w:rPr>
+              <w:t>comic_final</w:t>
+            </w:r>
+            <w:proofErr w:type="spellEnd"/>
+            <w:r>
+              <w:rPr>
+                <w:rFonts w:ascii="Consolas" w:eastAsia="Noto Sans CJK SC Regular" w:hAnsi="Consolas" w:cs="Consolas"/>
+                <w:color w:val="000000"/>
+                <w:sz w:val="19"/>
+                <w:szCs w:val="19"/>
+                <w:lang w:eastAsia="zh-CN"/>
+              </w:rPr>
+              <w:t xml:space="preserve"> = comic_winner1 </w:t>
             </w:r>
             <w:r>
               <w:rPr>
@@ -11630,7 +12963,29 @@
                 <w:szCs w:val="19"/>
                 <w:lang w:eastAsia="zh-CN"/>
               </w:rPr>
-              <w:t xml:space="preserve">  line(60);</w:t>
+              <w:t xml:space="preserve">  </w:t>
+            </w:r>
+            <w:proofErr w:type="gramStart"/>
+            <w:r>
+              <w:rPr>
+                <w:rFonts w:ascii="Consolas" w:eastAsia="Noto Sans CJK SC Regular" w:hAnsi="Consolas" w:cs="Consolas"/>
+                <w:color w:val="000000"/>
+                <w:sz w:val="19"/>
+                <w:szCs w:val="19"/>
+                <w:lang w:eastAsia="zh-CN"/>
+              </w:rPr>
+              <w:t>line(</w:t>
+            </w:r>
+            <w:proofErr w:type="gramEnd"/>
+            <w:r>
+              <w:rPr>
+                <w:rFonts w:ascii="Consolas" w:eastAsia="Noto Sans CJK SC Regular" w:hAnsi="Consolas" w:cs="Consolas"/>
+                <w:color w:val="000000"/>
+                <w:sz w:val="19"/>
+                <w:szCs w:val="19"/>
+                <w:lang w:eastAsia="zh-CN"/>
+              </w:rPr>
+              <w:t>60);</w:t>
             </w:r>
           </w:p>
           <w:p>
@@ -11658,7 +13013,29 @@
                 <w:szCs w:val="19"/>
                 <w:lang w:eastAsia="zh-CN"/>
               </w:rPr>
-              <w:t xml:space="preserve">  cout </w:t>
+              <w:t xml:space="preserve">  </w:t>
+            </w:r>
+            <w:proofErr w:type="spellStart"/>
+            <w:r>
+              <w:rPr>
+                <w:rFonts w:ascii="Consolas" w:eastAsia="Noto Sans CJK SC Regular" w:hAnsi="Consolas" w:cs="Consolas"/>
+                <w:color w:val="000000"/>
+                <w:sz w:val="19"/>
+                <w:szCs w:val="19"/>
+                <w:lang w:eastAsia="zh-CN"/>
+              </w:rPr>
+              <w:t>cout</w:t>
+            </w:r>
+            <w:proofErr w:type="spellEnd"/>
+            <w:r>
+              <w:rPr>
+                <w:rFonts w:ascii="Consolas" w:eastAsia="Noto Sans CJK SC Regular" w:hAnsi="Consolas" w:cs="Consolas"/>
+                <w:color w:val="000000"/>
+                <w:sz w:val="19"/>
+                <w:szCs w:val="19"/>
+                <w:lang w:eastAsia="zh-CN"/>
+              </w:rPr>
+              <w:t xml:space="preserve"> </w:t>
             </w:r>
             <w:r>
               <w:rPr>
@@ -11678,7 +13055,29 @@
                 <w:szCs w:val="19"/>
                 <w:lang w:eastAsia="zh-CN"/>
               </w:rPr>
-              <w:t xml:space="preserve"> endl </w:t>
+              <w:t xml:space="preserve"> </w:t>
+            </w:r>
+            <w:proofErr w:type="spellStart"/>
+            <w:r>
+              <w:rPr>
+                <w:rFonts w:ascii="Consolas" w:eastAsia="Noto Sans CJK SC Regular" w:hAnsi="Consolas" w:cs="Consolas"/>
+                <w:color w:val="000000"/>
+                <w:sz w:val="19"/>
+                <w:szCs w:val="19"/>
+                <w:lang w:eastAsia="zh-CN"/>
+              </w:rPr>
+              <w:t>endl</w:t>
+            </w:r>
+            <w:proofErr w:type="spellEnd"/>
+            <w:r>
+              <w:rPr>
+                <w:rFonts w:ascii="Consolas" w:eastAsia="Noto Sans CJK SC Regular" w:hAnsi="Consolas" w:cs="Consolas"/>
+                <w:color w:val="000000"/>
+                <w:sz w:val="19"/>
+                <w:szCs w:val="19"/>
+                <w:lang w:eastAsia="zh-CN"/>
+              </w:rPr>
+              <w:t xml:space="preserve"> </w:t>
             </w:r>
             <w:r>
               <w:rPr>
@@ -11708,7 +13107,29 @@
                 <w:szCs w:val="19"/>
                 <w:lang w:eastAsia="zh-CN"/>
               </w:rPr>
-              <w:t>"Best Greeks Hero vs Best Comic Book SuperHero"</w:t>
+              <w:t xml:space="preserve">"Best Greeks Hero vs Best Comic Book </w:t>
+            </w:r>
+            <w:proofErr w:type="spellStart"/>
+            <w:r>
+              <w:rPr>
+                <w:rFonts w:ascii="Consolas" w:eastAsia="Noto Sans CJK SC Regular" w:hAnsi="Consolas" w:cs="Consolas"/>
+                <w:color w:val="A31515"/>
+                <w:sz w:val="19"/>
+                <w:szCs w:val="19"/>
+                <w:lang w:eastAsia="zh-CN"/>
+              </w:rPr>
+              <w:t>SuperHero</w:t>
+            </w:r>
+            <w:proofErr w:type="spellEnd"/>
+            <w:r>
+              <w:rPr>
+                <w:rFonts w:ascii="Consolas" w:eastAsia="Noto Sans CJK SC Regular" w:hAnsi="Consolas" w:cs="Consolas"/>
+                <w:color w:val="A31515"/>
+                <w:sz w:val="19"/>
+                <w:szCs w:val="19"/>
+                <w:lang w:eastAsia="zh-CN"/>
+              </w:rPr>
+              <w:t>"</w:t>
             </w:r>
             <w:r>
               <w:rPr>
@@ -11738,7 +13159,29 @@
                 <w:szCs w:val="19"/>
                 <w:lang w:eastAsia="zh-CN"/>
               </w:rPr>
-              <w:t xml:space="preserve"> endl;</w:t>
+              <w:t xml:space="preserve"> </w:t>
+            </w:r>
+            <w:proofErr w:type="spellStart"/>
+            <w:r>
+              <w:rPr>
+                <w:rFonts w:ascii="Consolas" w:eastAsia="Noto Sans CJK SC Regular" w:hAnsi="Consolas" w:cs="Consolas"/>
+                <w:color w:val="000000"/>
+                <w:sz w:val="19"/>
+                <w:szCs w:val="19"/>
+                <w:lang w:eastAsia="zh-CN"/>
+              </w:rPr>
+              <w:t>endl</w:t>
+            </w:r>
+            <w:proofErr w:type="spellEnd"/>
+            <w:r>
+              <w:rPr>
+                <w:rFonts w:ascii="Consolas" w:eastAsia="Noto Sans CJK SC Regular" w:hAnsi="Consolas" w:cs="Consolas"/>
+                <w:color w:val="000000"/>
+                <w:sz w:val="19"/>
+                <w:szCs w:val="19"/>
+                <w:lang w:eastAsia="zh-CN"/>
+              </w:rPr>
+              <w:t>;</w:t>
             </w:r>
           </w:p>
           <w:p>
@@ -11766,7 +13209,29 @@
                 <w:szCs w:val="19"/>
                 <w:lang w:eastAsia="zh-CN"/>
               </w:rPr>
-              <w:t xml:space="preserve">  greek_final </w:t>
+              <w:t xml:space="preserve">  </w:t>
+            </w:r>
+            <w:proofErr w:type="spellStart"/>
+            <w:r>
+              <w:rPr>
+                <w:rFonts w:ascii="Consolas" w:eastAsia="Noto Sans CJK SC Regular" w:hAnsi="Consolas" w:cs="Consolas"/>
+                <w:color w:val="000000"/>
+                <w:sz w:val="19"/>
+                <w:szCs w:val="19"/>
+                <w:lang w:eastAsia="zh-CN"/>
+              </w:rPr>
+              <w:t>greek_final</w:t>
+            </w:r>
+            <w:proofErr w:type="spellEnd"/>
+            <w:r>
+              <w:rPr>
+                <w:rFonts w:ascii="Consolas" w:eastAsia="Noto Sans CJK SC Regular" w:hAnsi="Consolas" w:cs="Consolas"/>
+                <w:color w:val="000000"/>
+                <w:sz w:val="19"/>
+                <w:szCs w:val="19"/>
+                <w:lang w:eastAsia="zh-CN"/>
+              </w:rPr>
+              <w:t xml:space="preserve"> </w:t>
             </w:r>
             <w:r>
               <w:rPr>
@@ -11786,7 +13251,29 @@
                 <w:szCs w:val="19"/>
                 <w:lang w:eastAsia="zh-CN"/>
               </w:rPr>
-              <w:t xml:space="preserve"> comic_final;</w:t>
+              <w:t xml:space="preserve"> </w:t>
+            </w:r>
+            <w:proofErr w:type="spellStart"/>
+            <w:r>
+              <w:rPr>
+                <w:rFonts w:ascii="Consolas" w:eastAsia="Noto Sans CJK SC Regular" w:hAnsi="Consolas" w:cs="Consolas"/>
+                <w:color w:val="000000"/>
+                <w:sz w:val="19"/>
+                <w:szCs w:val="19"/>
+                <w:lang w:eastAsia="zh-CN"/>
+              </w:rPr>
+              <w:t>comic_final</w:t>
+            </w:r>
+            <w:proofErr w:type="spellEnd"/>
+            <w:r>
+              <w:rPr>
+                <w:rFonts w:ascii="Consolas" w:eastAsia="Noto Sans CJK SC Regular" w:hAnsi="Consolas" w:cs="Consolas"/>
+                <w:color w:val="000000"/>
+                <w:sz w:val="19"/>
+                <w:szCs w:val="19"/>
+                <w:lang w:eastAsia="zh-CN"/>
+              </w:rPr>
+              <w:t>;</w:t>
             </w:r>
           </w:p>
           <w:p>
@@ -11863,6 +13350,7 @@
                 <w:sz w:val="22"/>
                 <w:lang w:val="en-CA" w:eastAsia="zh-CN"/>
               </w:rPr>
+              <w:lastRenderedPageBreak/>
               <w:t>-----------------------------------------------------------</w:t>
             </w:r>
           </w:p>
@@ -11938,7 +13426,29 @@
                 <w:sz w:val="22"/>
                 <w:lang w:val="en-CA" w:eastAsia="zh-CN"/>
               </w:rPr>
-              <w:t>Ancient Battle! Achilles vs Hector : Winner is Hector in 4 rounds.</w:t>
+              <w:t xml:space="preserve">Ancient Battle! Achilles vs </w:t>
+            </w:r>
+            <w:proofErr w:type="gramStart"/>
+            <w:r>
+              <w:rPr>
+                <w:rFonts w:ascii="Consolas" w:eastAsia="Times New Roman" w:hAnsi="Consolas" w:cs="Consolas"/>
+                <w:bCs/>
+                <w:color w:val="008000"/>
+                <w:sz w:val="22"/>
+                <w:lang w:val="en-CA" w:eastAsia="zh-CN"/>
+              </w:rPr>
+              <w:t>Hector :</w:t>
+            </w:r>
+            <w:proofErr w:type="gramEnd"/>
+            <w:r>
+              <w:rPr>
+                <w:rFonts w:ascii="Consolas" w:eastAsia="Times New Roman" w:hAnsi="Consolas" w:cs="Consolas"/>
+                <w:bCs/>
+                <w:color w:val="008000"/>
+                <w:sz w:val="22"/>
+                <w:lang w:val="en-CA" w:eastAsia="zh-CN"/>
+              </w:rPr>
+              <w:t xml:space="preserve"> Winner is Hector in 4 rounds.</w:t>
             </w:r>
           </w:p>
           <w:p>
@@ -11963,7 +13473,29 @@
                 <w:sz w:val="22"/>
                 <w:lang w:val="en-CA" w:eastAsia="zh-CN"/>
               </w:rPr>
-              <w:t>Ancient Battle! Hercules vs Theseus : Winner is Hercules in 4 rounds.</w:t>
+              <w:t xml:space="preserve">Ancient Battle! Hercules vs </w:t>
+            </w:r>
+            <w:proofErr w:type="gramStart"/>
+            <w:r>
+              <w:rPr>
+                <w:rFonts w:ascii="Consolas" w:eastAsia="Times New Roman" w:hAnsi="Consolas" w:cs="Consolas"/>
+                <w:bCs/>
+                <w:color w:val="008000"/>
+                <w:sz w:val="22"/>
+                <w:lang w:val="en-CA" w:eastAsia="zh-CN"/>
+              </w:rPr>
+              <w:t>Theseus :</w:t>
+            </w:r>
+            <w:proofErr w:type="gramEnd"/>
+            <w:r>
+              <w:rPr>
+                <w:rFonts w:ascii="Consolas" w:eastAsia="Times New Roman" w:hAnsi="Consolas" w:cs="Consolas"/>
+                <w:bCs/>
+                <w:color w:val="008000"/>
+                <w:sz w:val="22"/>
+                <w:lang w:val="en-CA" w:eastAsia="zh-CN"/>
+              </w:rPr>
+              <w:t xml:space="preserve"> Winner is Hercules in 4 rounds.</w:t>
             </w:r>
           </w:p>
           <w:p>
@@ -11988,7 +13520,29 @@
                 <w:sz w:val="22"/>
                 <w:lang w:val="en-CA" w:eastAsia="zh-CN"/>
               </w:rPr>
-              <w:t>Ancient Battle! Odysseus vs Ajax : Winner is Ajax in 3 rounds.</w:t>
+              <w:t xml:space="preserve">Ancient Battle! Odysseus vs </w:t>
+            </w:r>
+            <w:proofErr w:type="gramStart"/>
+            <w:r>
+              <w:rPr>
+                <w:rFonts w:ascii="Consolas" w:eastAsia="Times New Roman" w:hAnsi="Consolas" w:cs="Consolas"/>
+                <w:bCs/>
+                <w:color w:val="008000"/>
+                <w:sz w:val="22"/>
+                <w:lang w:val="en-CA" w:eastAsia="zh-CN"/>
+              </w:rPr>
+              <w:t>Ajax :</w:t>
+            </w:r>
+            <w:proofErr w:type="gramEnd"/>
+            <w:r>
+              <w:rPr>
+                <w:rFonts w:ascii="Consolas" w:eastAsia="Times New Roman" w:hAnsi="Consolas" w:cs="Consolas"/>
+                <w:bCs/>
+                <w:color w:val="008000"/>
+                <w:sz w:val="22"/>
+                <w:lang w:val="en-CA" w:eastAsia="zh-CN"/>
+              </w:rPr>
+              <w:t xml:space="preserve"> Winner is Ajax in 3 rounds.</w:t>
             </w:r>
           </w:p>
           <w:p>
@@ -12013,7 +13567,29 @@
                 <w:sz w:val="22"/>
                 <w:lang w:val="en-CA" w:eastAsia="zh-CN"/>
               </w:rPr>
-              <w:t>Ancient Battle! Atalanta vs Hippolyta : Winner is Atalanta in 4 rounds.</w:t>
+              <w:t xml:space="preserve">Ancient Battle! Atalanta vs </w:t>
+            </w:r>
+            <w:proofErr w:type="gramStart"/>
+            <w:r>
+              <w:rPr>
+                <w:rFonts w:ascii="Consolas" w:eastAsia="Times New Roman" w:hAnsi="Consolas" w:cs="Consolas"/>
+                <w:bCs/>
+                <w:color w:val="008000"/>
+                <w:sz w:val="22"/>
+                <w:lang w:val="en-CA" w:eastAsia="zh-CN"/>
+              </w:rPr>
+              <w:t>Hippolyta :</w:t>
+            </w:r>
+            <w:proofErr w:type="gramEnd"/>
+            <w:r>
+              <w:rPr>
+                <w:rFonts w:ascii="Consolas" w:eastAsia="Times New Roman" w:hAnsi="Consolas" w:cs="Consolas"/>
+                <w:bCs/>
+                <w:color w:val="008000"/>
+                <w:sz w:val="22"/>
+                <w:lang w:val="en-CA" w:eastAsia="zh-CN"/>
+              </w:rPr>
+              <w:t xml:space="preserve"> Winner is Atalanta in 4 rounds.</w:t>
             </w:r>
           </w:p>
           <w:p>
@@ -12078,7 +13654,29 @@
                 <w:sz w:val="22"/>
                 <w:lang w:val="en-CA" w:eastAsia="zh-CN"/>
               </w:rPr>
-              <w:t>Ancient Battle! Hector vs Hercules : Winner is Hector in 7 rounds.</w:t>
+              <w:t xml:space="preserve">Ancient Battle! Hector vs </w:t>
+            </w:r>
+            <w:proofErr w:type="gramStart"/>
+            <w:r>
+              <w:rPr>
+                <w:rFonts w:ascii="Consolas" w:eastAsia="Times New Roman" w:hAnsi="Consolas" w:cs="Consolas"/>
+                <w:bCs/>
+                <w:color w:val="008000"/>
+                <w:sz w:val="22"/>
+                <w:lang w:val="en-CA" w:eastAsia="zh-CN"/>
+              </w:rPr>
+              <w:t>Hercules :</w:t>
+            </w:r>
+            <w:proofErr w:type="gramEnd"/>
+            <w:r>
+              <w:rPr>
+                <w:rFonts w:ascii="Consolas" w:eastAsia="Times New Roman" w:hAnsi="Consolas" w:cs="Consolas"/>
+                <w:bCs/>
+                <w:color w:val="008000"/>
+                <w:sz w:val="22"/>
+                <w:lang w:val="en-CA" w:eastAsia="zh-CN"/>
+              </w:rPr>
+              <w:t xml:space="preserve"> Winner is Hector in 7 rounds.</w:t>
             </w:r>
           </w:p>
           <w:p>
@@ -12103,7 +13701,29 @@
                 <w:sz w:val="22"/>
                 <w:lang w:val="en-CA" w:eastAsia="zh-CN"/>
               </w:rPr>
-              <w:t>Ancient Battle! Ajax vs Atalanta : Winner is Ajax in 2 rounds.</w:t>
+              <w:t xml:space="preserve">Ancient Battle! Ajax vs </w:t>
+            </w:r>
+            <w:proofErr w:type="gramStart"/>
+            <w:r>
+              <w:rPr>
+                <w:rFonts w:ascii="Consolas" w:eastAsia="Times New Roman" w:hAnsi="Consolas" w:cs="Consolas"/>
+                <w:bCs/>
+                <w:color w:val="008000"/>
+                <w:sz w:val="22"/>
+                <w:lang w:val="en-CA" w:eastAsia="zh-CN"/>
+              </w:rPr>
+              <w:t>Atalanta :</w:t>
+            </w:r>
+            <w:proofErr w:type="gramEnd"/>
+            <w:r>
+              <w:rPr>
+                <w:rFonts w:ascii="Consolas" w:eastAsia="Times New Roman" w:hAnsi="Consolas" w:cs="Consolas"/>
+                <w:bCs/>
+                <w:color w:val="008000"/>
+                <w:sz w:val="22"/>
+                <w:lang w:val="en-CA" w:eastAsia="zh-CN"/>
+              </w:rPr>
+              <w:t xml:space="preserve"> Winner is Ajax in 2 rounds.</w:t>
             </w:r>
           </w:p>
           <w:p>
@@ -12168,7 +13788,29 @@
                 <w:sz w:val="22"/>
                 <w:lang w:val="en-CA" w:eastAsia="zh-CN"/>
               </w:rPr>
-              <w:t>Ancient Battle! Hector vs Ajax : Winner is Hector in 4 rounds.</w:t>
+              <w:t xml:space="preserve">Ancient Battle! Hector vs </w:t>
+            </w:r>
+            <w:proofErr w:type="gramStart"/>
+            <w:r>
+              <w:rPr>
+                <w:rFonts w:ascii="Consolas" w:eastAsia="Times New Roman" w:hAnsi="Consolas" w:cs="Consolas"/>
+                <w:bCs/>
+                <w:color w:val="008000"/>
+                <w:sz w:val="22"/>
+                <w:lang w:val="en-CA" w:eastAsia="zh-CN"/>
+              </w:rPr>
+              <w:t>Ajax :</w:t>
+            </w:r>
+            <w:proofErr w:type="gramEnd"/>
+            <w:r>
+              <w:rPr>
+                <w:rFonts w:ascii="Consolas" w:eastAsia="Times New Roman" w:hAnsi="Consolas" w:cs="Consolas"/>
+                <w:bCs/>
+                <w:color w:val="008000"/>
+                <w:sz w:val="22"/>
+                <w:lang w:val="en-CA" w:eastAsia="zh-CN"/>
+              </w:rPr>
+              <w:t xml:space="preserve"> Winner is Hector in 4 rounds.</w:t>
             </w:r>
           </w:p>
           <w:p>
@@ -12218,8 +13860,21 @@
                 <w:sz w:val="22"/>
                 <w:lang w:val="en-CA" w:eastAsia="zh-CN"/>
               </w:rPr>
-              <w:t>Comic book SuperHeros</w:t>
-            </w:r>
+              <w:lastRenderedPageBreak/>
+              <w:t xml:space="preserve">Comic book </w:t>
+            </w:r>
+            <w:proofErr w:type="spellStart"/>
+            <w:r>
+              <w:rPr>
+                <w:rFonts w:ascii="Consolas" w:eastAsia="Times New Roman" w:hAnsi="Consolas" w:cs="Consolas"/>
+                <w:bCs/>
+                <w:color w:val="008000"/>
+                <w:sz w:val="22"/>
+                <w:lang w:val="en-CA" w:eastAsia="zh-CN"/>
+              </w:rPr>
+              <w:t>SuperHeros</w:t>
+            </w:r>
+            <w:proofErr w:type="spellEnd"/>
           </w:p>
           <w:p>
             <w:pPr>
@@ -12268,7 +13923,73 @@
                 <w:sz w:val="22"/>
                 <w:lang w:val="en-CA" w:eastAsia="zh-CN"/>
               </w:rPr>
-              <w:t>Super Fight! Superman vs The_Hulk : Winner is The_Hulk in 5 rounds.</w:t>
+              <w:t xml:space="preserve">Super Fight! Superman vs </w:t>
+            </w:r>
+            <w:proofErr w:type="spellStart"/>
+            <w:r>
+              <w:rPr>
+                <w:rFonts w:ascii="Consolas" w:eastAsia="Times New Roman" w:hAnsi="Consolas" w:cs="Consolas"/>
+                <w:bCs/>
+                <w:color w:val="008000"/>
+                <w:sz w:val="22"/>
+                <w:lang w:val="en-CA" w:eastAsia="zh-CN"/>
+              </w:rPr>
+              <w:t>The_</w:t>
+            </w:r>
+            <w:proofErr w:type="gramStart"/>
+            <w:r>
+              <w:rPr>
+                <w:rFonts w:ascii="Consolas" w:eastAsia="Times New Roman" w:hAnsi="Consolas" w:cs="Consolas"/>
+                <w:bCs/>
+                <w:color w:val="008000"/>
+                <w:sz w:val="22"/>
+                <w:lang w:val="en-CA" w:eastAsia="zh-CN"/>
+              </w:rPr>
+              <w:t>Hulk</w:t>
+            </w:r>
+            <w:proofErr w:type="spellEnd"/>
+            <w:r>
+              <w:rPr>
+                <w:rFonts w:ascii="Consolas" w:eastAsia="Times New Roman" w:hAnsi="Consolas" w:cs="Consolas"/>
+                <w:bCs/>
+                <w:color w:val="008000"/>
+                <w:sz w:val="22"/>
+                <w:lang w:val="en-CA" w:eastAsia="zh-CN"/>
+              </w:rPr>
+              <w:t xml:space="preserve"> :</w:t>
+            </w:r>
+            <w:proofErr w:type="gramEnd"/>
+            <w:r>
+              <w:rPr>
+                <w:rFonts w:ascii="Consolas" w:eastAsia="Times New Roman" w:hAnsi="Consolas" w:cs="Consolas"/>
+                <w:bCs/>
+                <w:color w:val="008000"/>
+                <w:sz w:val="22"/>
+                <w:lang w:val="en-CA" w:eastAsia="zh-CN"/>
+              </w:rPr>
+              <w:t xml:space="preserve"> Winner is </w:t>
+            </w:r>
+            <w:proofErr w:type="spellStart"/>
+            <w:r>
+              <w:rPr>
+                <w:rFonts w:ascii="Consolas" w:eastAsia="Times New Roman" w:hAnsi="Consolas" w:cs="Consolas"/>
+                <w:bCs/>
+                <w:color w:val="008000"/>
+                <w:sz w:val="22"/>
+                <w:lang w:val="en-CA" w:eastAsia="zh-CN"/>
+              </w:rPr>
+              <w:t>The_Hulk</w:t>
+            </w:r>
+            <w:proofErr w:type="spellEnd"/>
+            <w:r>
+              <w:rPr>
+                <w:rFonts w:ascii="Consolas" w:eastAsia="Times New Roman" w:hAnsi="Consolas" w:cs="Consolas"/>
+                <w:bCs/>
+                <w:color w:val="008000"/>
+                <w:sz w:val="22"/>
+                <w:lang w:val="en-CA" w:eastAsia="zh-CN"/>
+              </w:rPr>
+              <w:t xml:space="preserve"> in 5 rounds.</w:t>
             </w:r>
           </w:p>
           <w:p>
@@ -12293,7 +14014,73 @@
                 <w:sz w:val="22"/>
                 <w:lang w:val="en-CA" w:eastAsia="zh-CN"/>
               </w:rPr>
-              <w:t>Super Fight! WonderWoman vs Raven : Winner is WonderWoman in 3 rounds.</w:t>
+              <w:t xml:space="preserve">Super Fight! </w:t>
+            </w:r>
+            <w:proofErr w:type="spellStart"/>
+            <w:r>
+              <w:rPr>
+                <w:rFonts w:ascii="Consolas" w:eastAsia="Times New Roman" w:hAnsi="Consolas" w:cs="Consolas"/>
+                <w:bCs/>
+                <w:color w:val="008000"/>
+                <w:sz w:val="22"/>
+                <w:lang w:val="en-CA" w:eastAsia="zh-CN"/>
+              </w:rPr>
+              <w:t>WonderWoman</w:t>
+            </w:r>
+            <w:proofErr w:type="spellEnd"/>
+            <w:r>
+              <w:rPr>
+                <w:rFonts w:ascii="Consolas" w:eastAsia="Times New Roman" w:hAnsi="Consolas" w:cs="Consolas"/>
+                <w:bCs/>
+                <w:color w:val="008000"/>
+                <w:sz w:val="22"/>
+                <w:lang w:val="en-CA" w:eastAsia="zh-CN"/>
+              </w:rPr>
+              <w:t xml:space="preserve"> vs </w:t>
+            </w:r>
+            <w:proofErr w:type="gramStart"/>
+            <w:r>
+              <w:rPr>
+                <w:rFonts w:ascii="Consolas" w:eastAsia="Times New Roman" w:hAnsi="Consolas" w:cs="Consolas"/>
+                <w:bCs/>
+                <w:color w:val="008000"/>
+                <w:sz w:val="22"/>
+                <w:lang w:val="en-CA" w:eastAsia="zh-CN"/>
+              </w:rPr>
+              <w:t>Raven :</w:t>
+            </w:r>
+            <w:proofErr w:type="gramEnd"/>
+            <w:r>
+              <w:rPr>
+                <w:rFonts w:ascii="Consolas" w:eastAsia="Times New Roman" w:hAnsi="Consolas" w:cs="Consolas"/>
+                <w:bCs/>
+                <w:color w:val="008000"/>
+                <w:sz w:val="22"/>
+                <w:lang w:val="en-CA" w:eastAsia="zh-CN"/>
+              </w:rPr>
+              <w:t xml:space="preserve"> Winner is </w:t>
+            </w:r>
+            <w:proofErr w:type="spellStart"/>
+            <w:r>
+              <w:rPr>
+                <w:rFonts w:ascii="Consolas" w:eastAsia="Times New Roman" w:hAnsi="Consolas" w:cs="Consolas"/>
+                <w:bCs/>
+                <w:color w:val="008000"/>
+                <w:sz w:val="22"/>
+                <w:lang w:val="en-CA" w:eastAsia="zh-CN"/>
+              </w:rPr>
+              <w:t>WonderWoman</w:t>
+            </w:r>
+            <w:proofErr w:type="spellEnd"/>
+            <w:r>
+              <w:rPr>
+                <w:rFonts w:ascii="Consolas" w:eastAsia="Times New Roman" w:hAnsi="Consolas" w:cs="Consolas"/>
+                <w:bCs/>
+                <w:color w:val="008000"/>
+                <w:sz w:val="22"/>
+                <w:lang w:val="en-CA" w:eastAsia="zh-CN"/>
+              </w:rPr>
+              <w:t xml:space="preserve"> in 3 rounds.</w:t>
             </w:r>
           </w:p>
           <w:p>
@@ -12358,7 +14145,85 @@
                 <w:sz w:val="22"/>
                 <w:lang w:val="en-CA" w:eastAsia="zh-CN"/>
               </w:rPr>
-              <w:t>Super Fight! The_Hulk vs WonderWoman : Winner is WonderWoman in 6 rounds.</w:t>
+              <w:t xml:space="preserve">Super Fight! </w:t>
+            </w:r>
+            <w:proofErr w:type="spellStart"/>
+            <w:r>
+              <w:rPr>
+                <w:rFonts w:ascii="Consolas" w:eastAsia="Times New Roman" w:hAnsi="Consolas" w:cs="Consolas"/>
+                <w:bCs/>
+                <w:color w:val="008000"/>
+                <w:sz w:val="22"/>
+                <w:lang w:val="en-CA" w:eastAsia="zh-CN"/>
+              </w:rPr>
+              <w:t>The_Hulk</w:t>
+            </w:r>
+            <w:proofErr w:type="spellEnd"/>
+            <w:r>
+              <w:rPr>
+                <w:rFonts w:ascii="Consolas" w:eastAsia="Times New Roman" w:hAnsi="Consolas" w:cs="Consolas"/>
+                <w:bCs/>
+                <w:color w:val="008000"/>
+                <w:sz w:val="22"/>
+                <w:lang w:val="en-CA" w:eastAsia="zh-CN"/>
+              </w:rPr>
+              <w:t xml:space="preserve"> vs </w:t>
+            </w:r>
+            <w:proofErr w:type="spellStart"/>
+            <w:proofErr w:type="gramStart"/>
+            <w:r>
+              <w:rPr>
+                <w:rFonts w:ascii="Consolas" w:eastAsia="Times New Roman" w:hAnsi="Consolas" w:cs="Consolas"/>
+                <w:bCs/>
+                <w:color w:val="008000"/>
+                <w:sz w:val="22"/>
+                <w:lang w:val="en-CA" w:eastAsia="zh-CN"/>
+              </w:rPr>
+              <w:t>WonderWoman</w:t>
+            </w:r>
+            <w:proofErr w:type="spellEnd"/>
+            <w:r>
+              <w:rPr>
+                <w:rFonts w:ascii="Consolas" w:eastAsia="Times New Roman" w:hAnsi="Consolas" w:cs="Consolas"/>
+                <w:bCs/>
+                <w:color w:val="008000"/>
+                <w:sz w:val="22"/>
+                <w:lang w:val="en-CA" w:eastAsia="zh-CN"/>
+              </w:rPr>
+              <w:t xml:space="preserve"> :</w:t>
+            </w:r>
+            <w:proofErr w:type="gramEnd"/>
+            <w:r>
+              <w:rPr>
+                <w:rFonts w:ascii="Consolas" w:eastAsia="Times New Roman" w:hAnsi="Consolas" w:cs="Consolas"/>
+                <w:bCs/>
+                <w:color w:val="008000"/>
+                <w:sz w:val="22"/>
+                <w:lang w:val="en-CA" w:eastAsia="zh-CN"/>
+              </w:rPr>
+              <w:t xml:space="preserve"> Winner is </w:t>
+            </w:r>
+            <w:proofErr w:type="spellStart"/>
+            <w:r>
+              <w:rPr>
+                <w:rFonts w:ascii="Consolas" w:eastAsia="Times New Roman" w:hAnsi="Consolas" w:cs="Consolas"/>
+                <w:bCs/>
+                <w:color w:val="008000"/>
+                <w:sz w:val="22"/>
+                <w:lang w:val="en-CA" w:eastAsia="zh-CN"/>
+              </w:rPr>
+              <w:t>WonderWoman</w:t>
+            </w:r>
+            <w:proofErr w:type="spellEnd"/>
+            <w:r>
+              <w:rPr>
+                <w:rFonts w:ascii="Consolas" w:eastAsia="Times New Roman" w:hAnsi="Consolas" w:cs="Consolas"/>
+                <w:bCs/>
+                <w:color w:val="008000"/>
+                <w:sz w:val="22"/>
+                <w:lang w:val="en-CA" w:eastAsia="zh-CN"/>
+              </w:rPr>
+              <w:t xml:space="preserve"> in 6 rounds.</w:t>
             </w:r>
           </w:p>
           <w:p>
@@ -12408,8 +14273,20 @@
                 <w:sz w:val="22"/>
                 <w:lang w:val="en-CA" w:eastAsia="zh-CN"/>
               </w:rPr>
-              <w:t>Best Greeks Hero vs Best Comic Book SuperHero</w:t>
-            </w:r>
+              <w:t xml:space="preserve">Best Greeks Hero vs Best Comic Book </w:t>
+            </w:r>
+            <w:proofErr w:type="spellStart"/>
+            <w:r>
+              <w:rPr>
+                <w:rFonts w:ascii="Consolas" w:eastAsia="Times New Roman" w:hAnsi="Consolas" w:cs="Consolas"/>
+                <w:bCs/>
+                <w:color w:val="008000"/>
+                <w:sz w:val="22"/>
+                <w:lang w:val="en-CA" w:eastAsia="zh-CN"/>
+              </w:rPr>
+              <w:t>SuperHero</w:t>
+            </w:r>
+            <w:proofErr w:type="spellEnd"/>
           </w:p>
           <w:p>
             <w:pPr>
@@ -12434,7 +14311,63 @@
                 <w:sz w:val="22"/>
                 <w:lang w:val="en-CA" w:eastAsia="zh-CN"/>
               </w:rPr>
-              <w:t>Ancient Battle! Hector vs WonderWoman : Winner is WonderWoman in 6 rounds.</w:t>
+              <w:t xml:space="preserve">Ancient Battle! Hector vs </w:t>
+            </w:r>
+            <w:proofErr w:type="spellStart"/>
+            <w:proofErr w:type="gramStart"/>
+            <w:r>
+              <w:rPr>
+                <w:rFonts w:ascii="Consolas" w:eastAsia="Times New Roman" w:hAnsi="Consolas" w:cs="Consolas"/>
+                <w:bCs/>
+                <w:color w:val="008000"/>
+                <w:sz w:val="22"/>
+                <w:lang w:val="en-CA" w:eastAsia="zh-CN"/>
+              </w:rPr>
+              <w:t>WonderWoman</w:t>
+            </w:r>
+            <w:proofErr w:type="spellEnd"/>
+            <w:r>
+              <w:rPr>
+                <w:rFonts w:ascii="Consolas" w:eastAsia="Times New Roman" w:hAnsi="Consolas" w:cs="Consolas"/>
+                <w:bCs/>
+                <w:color w:val="008000"/>
+                <w:sz w:val="22"/>
+                <w:lang w:val="en-CA" w:eastAsia="zh-CN"/>
+              </w:rPr>
+              <w:t xml:space="preserve"> :</w:t>
+            </w:r>
+            <w:proofErr w:type="gramEnd"/>
+            <w:r>
+              <w:rPr>
+                <w:rFonts w:ascii="Consolas" w:eastAsia="Times New Roman" w:hAnsi="Consolas" w:cs="Consolas"/>
+                <w:bCs/>
+                <w:color w:val="008000"/>
+                <w:sz w:val="22"/>
+                <w:lang w:val="en-CA" w:eastAsia="zh-CN"/>
+              </w:rPr>
+              <w:t xml:space="preserve"> Winner is </w:t>
+            </w:r>
+            <w:proofErr w:type="spellStart"/>
+            <w:r>
+              <w:rPr>
+                <w:rFonts w:ascii="Consolas" w:eastAsia="Times New Roman" w:hAnsi="Consolas" w:cs="Consolas"/>
+                <w:bCs/>
+                <w:color w:val="008000"/>
+                <w:sz w:val="22"/>
+                <w:lang w:val="en-CA" w:eastAsia="zh-CN"/>
+              </w:rPr>
+              <w:t>WonderWoman</w:t>
+            </w:r>
+            <w:proofErr w:type="spellEnd"/>
+            <w:r>
+              <w:rPr>
+                <w:rFonts w:ascii="Consolas" w:eastAsia="Times New Roman" w:hAnsi="Consolas" w:cs="Consolas"/>
+                <w:bCs/>
+                <w:color w:val="008000"/>
+                <w:sz w:val="22"/>
+                <w:lang w:val="en-CA" w:eastAsia="zh-CN"/>
+              </w:rPr>
+              <w:t xml:space="preserve"> in 6 rounds.</w:t>
             </w:r>
             <w:r>
               <w:rPr>
@@ -12652,6 +14585,7 @@
         </w:rPr>
         <w:t xml:space="preserve"> class need to know about the existence of the </w:t>
       </w:r>
+      <w:proofErr w:type="spellStart"/>
       <w:r>
         <w:rPr>
           <w:rFonts w:ascii="Consolas" w:hAnsi="Consolas" w:cstheme="minorHAnsi"/>
@@ -12668,6 +14602,7 @@
         </w:rPr>
         <w:t>ero</w:t>
       </w:r>
+      <w:proofErr w:type="spellEnd"/>
       <w:r>
         <w:rPr>
           <w:rFonts w:asciiTheme="minorHAnsi" w:hAnsiTheme="minorHAnsi" w:cstheme="minorHAnsi"/>
@@ -12682,7 +14617,25 @@
           <w:sz w:val="28"/>
           <w:szCs w:val="28"/>
         </w:rPr>
-        <w:t>class? (Hint: do a search in Hero.cpp, does the word “SuperHero” a</w:t>
+        <w:t>class? (Hint: do a search in Hero.cpp, does the word “</w:t>
+      </w:r>
+      <w:proofErr w:type="spellStart"/>
+      <w:r>
+        <w:rPr>
+          <w:rFonts w:asciiTheme="minorHAnsi" w:hAnsiTheme="minorHAnsi" w:cstheme="minorHAnsi"/>
+          <w:sz w:val="28"/>
+          <w:szCs w:val="28"/>
+        </w:rPr>
+        <w:t>SuperHero</w:t>
+      </w:r>
+      <w:proofErr w:type="spellEnd"/>
+      <w:r>
+        <w:rPr>
+          <w:rFonts w:asciiTheme="minorHAnsi" w:hAnsiTheme="minorHAnsi" w:cstheme="minorHAnsi"/>
+          <w:sz w:val="28"/>
+          <w:szCs w:val="28"/>
+        </w:rPr>
+        <w:t>” a</w:t>
       </w:r>
       <w:r>
         <w:rPr>
@@ -12725,6 +14678,7 @@
         </w:rPr>
         <w:t xml:space="preserve">Does the </w:t>
       </w:r>
+      <w:proofErr w:type="spellStart"/>
       <w:r>
         <w:rPr>
           <w:rFonts w:ascii="Consolas" w:hAnsi="Consolas" w:cstheme="minorHAnsi"/>
@@ -12741,6 +14695,7 @@
         </w:rPr>
         <w:t>ero</w:t>
       </w:r>
+      <w:proofErr w:type="spellEnd"/>
       <w:r>
         <w:rPr>
           <w:rFonts w:asciiTheme="minorHAnsi" w:hAnsiTheme="minorHAnsi" w:cstheme="minorHAnsi"/>
@@ -12862,6 +14817,7 @@
         </w:rPr>
         <w:t xml:space="preserve">Fight!” when 2 </w:t>
       </w:r>
+      <w:proofErr w:type="spellStart"/>
       <w:r>
         <w:rPr>
           <w:rFonts w:ascii="Consolas" w:hAnsi="Consolas" w:cstheme="minorHAnsi"/>
@@ -12886,6 +14842,7 @@
         </w:rPr>
         <w:t>es</w:t>
       </w:r>
+      <w:proofErr w:type="spellEnd"/>
       <w:r>
         <w:rPr>
           <w:rFonts w:asciiTheme="minorHAnsi" w:hAnsiTheme="minorHAnsi" w:cstheme="minorHAnsi"/>
@@ -12918,6 +14875,7 @@
         </w:rPr>
         <w:t xml:space="preserve"> fight a </w:t>
       </w:r>
+      <w:proofErr w:type="spellStart"/>
       <w:r>
         <w:rPr>
           <w:rFonts w:ascii="Consolas" w:hAnsi="Consolas" w:cstheme="minorHAnsi"/>
@@ -12934,6 +14892,7 @@
         </w:rPr>
         <w:t>ero</w:t>
       </w:r>
+      <w:proofErr w:type="spellEnd"/>
       <w:r>
         <w:rPr>
           <w:rFonts w:asciiTheme="minorHAnsi" w:hAnsiTheme="minorHAnsi" w:cstheme="minorHAnsi"/>
@@ -13137,6 +15096,7 @@
           <w:sz w:val="28"/>
           <w:szCs w:val="28"/>
         </w:rPr>
+        <w:lastRenderedPageBreak/>
         <w:t>Then</w:t>
       </w:r>
       <w:r>
@@ -13475,7 +15435,7 @@
           <w:color w:val="808080" w:themeColor="background1" w:themeShade="80"/>
           <w:szCs w:val="24"/>
         </w:rPr>
-        <w:t>_at_home</w:t>
+        <w:t>_home</w:t>
       </w:r>
       <w:r>
         <w:rPr>
@@ -13549,7 +15509,23 @@
           <w:sz w:val="28"/>
           <w:szCs w:val="28"/>
         </w:rPr>
-        <w:t xml:space="preserve">run the following command from your account (use your professor’s Seneca userid to replace </w:t>
+        <w:t xml:space="preserve">run the following command from your account (use your professor’s Seneca </w:t>
+      </w:r>
+      <w:proofErr w:type="spellStart"/>
+      <w:r>
+        <w:rPr>
+          <w:sz w:val="28"/>
+          <w:szCs w:val="28"/>
+        </w:rPr>
+        <w:t>userid</w:t>
+      </w:r>
+      <w:proofErr w:type="spellEnd"/>
+      <w:r>
+        <w:rPr>
+          <w:sz w:val="28"/>
+          <w:szCs w:val="28"/>
+        </w:rPr>
+        <w:t xml:space="preserve"> to replace </w:t>
       </w:r>
       <w:r>
         <w:rPr>
@@ -13794,7 +15770,7 @@
 </file>
 
 <file path=word/numbering.xml><?xml version="1.0" encoding="utf-8"?>
-<w:numbering xmlns:wpc="http://schemas.microsoft.com/office/word/2010/wordprocessingCanvas" xmlns:cx="http://schemas.microsoft.com/office/drawing/2014/chartex" xmlns:cx1="http://schemas.microsoft.com/office/drawing/2015/9/8/chartex" xmlns:mc="http://schemas.openxmlformats.org/markup-compatibility/2006" xmlns:o="urn:schemas-microsoft-com:office:office" xmlns:r="http://schemas.openxmlformats.org/officeDocument/2006/relationships" xmlns:m="http://schemas.openxmlformats.org/officeDocument/2006/math" xmlns:v="urn:schemas-microsoft-com:vml" xmlns:wp14="http://schemas.microsoft.com/office/word/2010/wordprocessingDrawing" xmlns:wp="http://schemas.openxmlformats.org/drawingml/2006/wordprocessingDrawing" xmlns:w10="urn:schemas-microsoft-com:office:word" xmlns:w="http://schemas.openxmlformats.org/wordprocessingml/2006/main" xmlns:w14="http://schemas.microsoft.com/office/word/2010/wordml" xmlns:w15="http://schemas.microsoft.com/office/word/2012/wordml" xmlns:w16se="http://schemas.microsoft.com/office/word/2015/wordml/symex" xmlns:wpg="http://schemas.microsoft.com/office/word/2010/wordprocessingGroup" xmlns:wpi="http://schemas.microsoft.com/office/word/2010/wordprocessingInk" xmlns:wne="http://schemas.microsoft.com/office/word/2006/wordml" xmlns:wps="http://schemas.microsoft.com/office/word/2010/wordprocessingShape" mc:Ignorable="w14 w15 w16se wp14">
+<w:numbering xmlns:wpc="http://schemas.microsoft.com/office/word/2010/wordprocessingCanvas" xmlns:cx="http://schemas.microsoft.com/office/drawing/2014/chartex" xmlns:cx1="http://schemas.microsoft.com/office/drawing/2015/9/8/chartex" xmlns:cx2="http://schemas.microsoft.com/office/drawing/2015/10/21/chartex" xmlns:cx3="http://schemas.microsoft.com/office/drawing/2016/5/9/chartex" xmlns:cx4="http://schemas.microsoft.com/office/drawing/2016/5/10/chartex" xmlns:cx5="http://schemas.microsoft.com/office/drawing/2016/5/11/chartex" xmlns:cx6="http://schemas.microsoft.com/office/drawing/2016/5/12/chartex" xmlns:cx7="http://schemas.microsoft.com/office/drawing/2016/5/13/chartex" xmlns:cx8="http://schemas.microsoft.com/office/drawing/2016/5/14/chartex" xmlns:mc="http://schemas.openxmlformats.org/markup-compatibility/2006" xmlns:aink="http://schemas.microsoft.com/office/drawing/2016/ink" xmlns:am3d="http://schemas.microsoft.com/office/drawing/2017/model3d" xmlns:o="urn:schemas-microsoft-com:office:office" xmlns:r="http://schemas.openxmlformats.org/officeDocument/2006/relationships" xmlns:m="http://schemas.openxmlformats.org/officeDocument/2006/math" xmlns:v="urn:schemas-microsoft-com:vml" xmlns:wp14="http://schemas.microsoft.com/office/word/2010/wordprocessingDrawing" xmlns:wp="http://schemas.openxmlformats.org/drawingml/2006/wordprocessingDrawing" xmlns:w10="urn:schemas-microsoft-com:office:word" xmlns:w="http://schemas.openxmlformats.org/wordprocessingml/2006/main" xmlns:w14="http://schemas.microsoft.com/office/word/2010/wordml" xmlns:w15="http://schemas.microsoft.com/office/word/2012/wordml" xmlns:w16cid="http://schemas.microsoft.com/office/word/2016/wordml/cid" xmlns:w16se="http://schemas.microsoft.com/office/word/2015/wordml/symex" xmlns:wpg="http://schemas.microsoft.com/office/word/2010/wordprocessingGroup" xmlns:wpi="http://schemas.microsoft.com/office/word/2010/wordprocessingInk" xmlns:wne="http://schemas.microsoft.com/office/word/2006/wordml" xmlns:wps="http://schemas.microsoft.com/office/word/2010/wordprocessingShape" mc:Ignorable="w14 w15 w16se w16cid wp14">
   <w:abstractNum w:abstractNumId="0" w15:restartNumberingAfterBreak="0">
     <w:nsid w:val="015968E3"/>
     <w:multiLevelType w:val="hybridMultilevel"/>
@@ -15215,7 +17191,7 @@
 </file>
 
 <file path=word/styles.xml><?xml version="1.0" encoding="utf-8"?>
-<w:styles xmlns:mc="http://schemas.openxmlformats.org/markup-compatibility/2006" xmlns:r="http://schemas.openxmlformats.org/officeDocument/2006/relationships" xmlns:w="http://schemas.openxmlformats.org/wordprocessingml/2006/main" xmlns:w14="http://schemas.microsoft.com/office/word/2010/wordml" xmlns:w15="http://schemas.microsoft.com/office/word/2012/wordml" xmlns:w16se="http://schemas.microsoft.com/office/word/2015/wordml/symex" mc:Ignorable="w14 w15 w16se">
+<w:styles xmlns:mc="http://schemas.openxmlformats.org/markup-compatibility/2006" xmlns:r="http://schemas.openxmlformats.org/officeDocument/2006/relationships" xmlns:w="http://schemas.openxmlformats.org/wordprocessingml/2006/main" xmlns:w14="http://schemas.microsoft.com/office/word/2010/wordml" xmlns:w15="http://schemas.microsoft.com/office/word/2012/wordml" xmlns:w16cid="http://schemas.microsoft.com/office/word/2016/wordml/cid" xmlns:w16se="http://schemas.microsoft.com/office/word/2015/wordml/symex" mc:Ignorable="w14 w15 w16se w16cid">
   <w:docDefaults>
     <w:rPrDefault>
       <w:rPr>
@@ -15226,7 +17202,7 @@
     </w:rPrDefault>
     <w:pPrDefault/>
   </w:docDefaults>
-  <w:latentStyles w:defLockedState="0" w:defUIPriority="99" w:defSemiHidden="0" w:defUnhideWhenUsed="0" w:defQFormat="0" w:count="371">
+  <w:latentStyles w:defLockedState="0" w:defUIPriority="99" w:defSemiHidden="0" w:defUnhideWhenUsed="0" w:defQFormat="0" w:count="375">
     <w:lsdException w:name="Normal" w:uiPriority="0" w:qFormat="1"/>
     <w:lsdException w:name="heading 1" w:uiPriority="9" w:qFormat="1"/>
     <w:lsdException w:name="heading 2" w:semiHidden="1" w:uiPriority="0" w:unhideWhenUsed="1" w:qFormat="1"/>
@@ -15332,7 +17308,6 @@
     <w:lsdException w:name="HTML Sample" w:semiHidden="1" w:unhideWhenUsed="1"/>
     <w:lsdException w:name="HTML Typewriter" w:semiHidden="1" w:unhideWhenUsed="1"/>
     <w:lsdException w:name="HTML Variable" w:semiHidden="1" w:unhideWhenUsed="1"/>
-    <w:lsdException w:name="Normal Table" w:semiHidden="1" w:unhideWhenUsed="1"/>
     <w:lsdException w:name="annotation subject" w:semiHidden="1" w:unhideWhenUsed="1"/>
     <w:lsdException w:name="No List" w:semiHidden="1" w:unhideWhenUsed="1"/>
     <w:lsdException w:name="Outline List 1" w:semiHidden="1" w:unhideWhenUsed="1"/>
@@ -15376,10 +17351,8 @@
     <w:lsdException w:name="Table Elegant" w:semiHidden="1" w:unhideWhenUsed="1"/>
     <w:lsdException w:name="Table Professional" w:semiHidden="1" w:unhideWhenUsed="1"/>
     <w:lsdException w:name="Table Subtle 1" w:semiHidden="1" w:unhideWhenUsed="1"/>
-    <w:lsdException w:name="Table Subtle 2" w:semiHidden="1" w:unhideWhenUsed="1"/>
     <w:lsdException w:name="Table Web 1" w:semiHidden="1" w:unhideWhenUsed="1"/>
     <w:lsdException w:name="Table Web 2" w:semiHidden="1" w:unhideWhenUsed="1"/>
-    <w:lsdException w:name="Table Web 3" w:semiHidden="1" w:unhideWhenUsed="1"/>
     <w:lsdException w:name="Balloon Text" w:semiHidden="1" w:unhideWhenUsed="1"/>
     <w:lsdException w:name="Table Grid" w:uiPriority="39"/>
     <w:lsdException w:name="Table Theme" w:semiHidden="1" w:unhideWhenUsed="1"/>
@@ -15598,6 +17571,10 @@
     <w:lsdException w:name="List Table 5 Dark Accent 6" w:uiPriority="50"/>
     <w:lsdException w:name="List Table 6 Colorful Accent 6" w:uiPriority="51"/>
     <w:lsdException w:name="List Table 7 Colorful Accent 6" w:uiPriority="52"/>
+    <w:lsdException w:name="Mention" w:semiHidden="1" w:unhideWhenUsed="1"/>
+    <w:lsdException w:name="Smart Hyperlink" w:semiHidden="1" w:unhideWhenUsed="1"/>
+    <w:lsdException w:name="Hashtag" w:semiHidden="1" w:unhideWhenUsed="1"/>
+    <w:lsdException w:name="Unresolved Mention" w:semiHidden="1" w:unhideWhenUsed="1"/>
   </w:latentStyles>
   <w:style w:type="paragraph" w:default="1" w:styleId="Normal">
     <w:name w:val="Normal"/>

</xml_diff>